<commit_message>
work in weekend: 22-11-2020
Signed-off-by: aditya109 <adikid1996@gmail.com>
</commit_message>
<xml_diff>
--- a/Building Microservices - Sam Newman/Chapter 1 - Microservices.docx
+++ b/Building Microservices - Sam Newman/Chapter 1 - Microservices.docx
@@ -4,6 +4,13 @@
   <w:body>
     <w:sdt>
       <w:sdtPr>
+        <w:rPr>
+          <w:rFonts w:asciiTheme="minorHAnsi" w:eastAsiaTheme="minorHAnsi" w:hAnsiTheme="minorHAnsi" w:cstheme="minorBidi"/>
+          <w:color w:val="auto"/>
+          <w:sz w:val="22"/>
+          <w:szCs w:val="22"/>
+          <w:lang w:val="en-IN"/>
+        </w:rPr>
         <w:id w:val="906265919"/>
         <w:docPartObj>
           <w:docPartGallery w:val="Table of Contents"/>
@@ -12,14 +19,9 @@
       </w:sdtPr>
       <w:sdtEndPr>
         <w:rPr>
-          <w:rFonts w:asciiTheme="minorHAnsi" w:eastAsiaTheme="minorHAnsi" w:hAnsiTheme="minorHAnsi" w:cstheme="minorBidi"/>
           <w:b/>
           <w:bCs/>
           <w:noProof/>
-          <w:color w:val="auto"/>
-          <w:sz w:val="22"/>
-          <w:szCs w:val="22"/>
-          <w:lang w:val="en-IN"/>
         </w:rPr>
       </w:sdtEndPr>
       <w:sdtContent>
@@ -1109,6 +1111,9 @@
       <w:r>
         <w:t>Microservices are small, autonomous services that work together.</w:t>
       </w:r>
+      <w:r>
+        <w:t xml:space="preserve"> </w:t>
+      </w:r>
     </w:p>
     <w:p>
       <w:pPr>
@@ -1121,6 +1126,94 @@
       <w:bookmarkEnd w:id="1"/>
     </w:p>
     <w:p>
+      <w:r>
+        <w:t>Cohesion – the drive to have related code grouped together – is an important concept when we think about microservices.</w:t>
+      </w:r>
+    </w:p>
+    <w:p>
+      <w:pPr>
+        <w:pStyle w:val="Quote"/>
+        <w:rPr>
+          <w:color w:val="auto"/>
+        </w:rPr>
+      </w:pPr>
+      <w:r>
+        <w:t xml:space="preserve">“Gather </w:t>
+      </w:r>
+      <w:r>
+        <w:t>together those things that change for the same reason, and separate those things that change for different reasons.</w:t>
+      </w:r>
+      <w:r>
+        <w:t>”</w:t>
+      </w:r>
+      <w:r>
+        <w:t xml:space="preserve"> – Robert C. Martin’s definition of </w:t>
+      </w:r>
+      <w:r>
+        <w:rPr>
+          <w:color w:val="FF0000"/>
+        </w:rPr>
+        <w:t>Single Responsibility Principle</w:t>
+      </w:r>
+      <w:r>
+        <w:rPr>
+          <w:color w:val="auto"/>
+        </w:rPr>
+        <w:t>.</w:t>
+      </w:r>
+    </w:p>
+    <w:p>
+      <w:r>
+        <w:t xml:space="preserve">We focus our service boundaries on business boundaries, making it obvious </w:t>
+      </w:r>
+      <w:r>
+        <w:t xml:space="preserve">where code lives for a given piece of functionality. </w:t>
+      </w:r>
+    </w:p>
+    <w:p>
+      <w:r>
+        <w:t xml:space="preserve">Jon Eaves at </w:t>
+      </w:r>
+      <w:r>
+        <w:rPr>
+          <w:i/>
+          <w:iCs/>
+        </w:rPr>
+        <w:t xml:space="preserve">RealState.com.au </w:t>
+      </w:r>
+      <w:r>
+        <w:t>in Australia characterizes a microservice as something that could be rewritten in two weeks, a rule of thum</w:t>
+      </w:r>
+      <w:r>
+        <w:t>b</w:t>
+      </w:r>
+      <w:r>
+        <w:t>.</w:t>
+      </w:r>
+    </w:p>
+    <w:p>
+      <w:pPr>
+        <w:pStyle w:val="Quote"/>
+      </w:pPr>
+      <w:r>
+        <w:t>“the smaller the service, the more you maximize the ben</w:t>
+      </w:r>
+      <w:r>
+        <w:t>e</w:t>
+      </w:r>
+      <w:r>
+        <w:t>fits and downsides of microservices architecture</w:t>
+      </w:r>
+      <w:r>
+        <w:t>.”</w:t>
+      </w:r>
+    </w:p>
+    <w:p>
+      <w:r>
+        <w:t>As you get smaller, the benefits around interdependence increase.</w:t>
+      </w:r>
+    </w:p>
+    <w:p>
       <w:pPr>
         <w:pStyle w:val="Heading2"/>
       </w:pPr>
@@ -1131,15 +1224,1140 @@
       <w:bookmarkEnd w:id="2"/>
     </w:p>
     <w:p>
+      <w:r>
+        <w:t>Our microservice is a separate entity. It might be deployed as an isolated service on platform as a service (PAAS), it might be its own operating system process.</w:t>
+      </w:r>
+    </w:p>
+    <w:p>
+      <w:r>
+        <w:t>We try to avoid packing multiple services onto the same machine, although this isolatio</w:t>
+      </w:r>
+      <w:r>
+        <w:t>n can add some overhead</w:t>
+      </w:r>
+      <w:r>
+        <w:t>, as IPC will be over network to enforce separation between the services and avoid the</w:t>
+      </w:r>
+      <w:r>
+        <w:t xml:space="preserve"> perils of tight coupling.</w:t>
+      </w:r>
+      <w:r>
+        <w:br/>
+        <w:t xml:space="preserve">If there is too much sharing, our consuming services become coupled to our internal representations. </w:t>
+      </w:r>
+      <w:r>
+        <w:br/>
+        <w:t>This decreases our autonomy, as it requires additional coordination with consumers when making changes.</w:t>
+      </w:r>
+    </w:p>
+    <w:p>
+      <w:pPr>
+        <w:pStyle w:val="Quote"/>
+      </w:pPr>
+      <w:r>
+        <w:t>The golden rule: “Can you make a change to a service and deploy it by itself without changing anything else?”</w:t>
+      </w:r>
+    </w:p>
+    <w:p/>
+    <w:p/>
+    <w:p/>
+    <w:p/>
+    <w:p/>
+    <w:p/>
+    <w:p>
+      <w:pPr>
+        <w:pStyle w:val="Heading1"/>
+      </w:pPr>
+      <w:r>
+        <w:lastRenderedPageBreak/>
+        <w:t>Microservices vs SOA</w:t>
+      </w:r>
+    </w:p>
+    <w:p>
+      <w:bookmarkStart w:id="3" w:name="_Toc56087206"/>
+      <w:r>
+        <w:rPr>
+          <w:noProof/>
+        </w:rPr>
+        <w:drawing>
+          <wp:anchor distT="0" distB="0" distL="114300" distR="114300" simplePos="0" relativeHeight="251659264" behindDoc="0" locked="0" layoutInCell="1" allowOverlap="1" wp14:anchorId="4B4BFC8D" wp14:editId="250D7491">
+            <wp:simplePos x="0" y="0"/>
+            <wp:positionH relativeFrom="margin">
+              <wp:align>right</wp:align>
+            </wp:positionH>
+            <wp:positionV relativeFrom="paragraph">
+              <wp:posOffset>279</wp:posOffset>
+            </wp:positionV>
+            <wp:extent cx="5731510" cy="3580765"/>
+            <wp:effectExtent l="0" t="0" r="2540" b="635"/>
+            <wp:wrapTopAndBottom/>
+            <wp:docPr id="1" name="Picture 1"/>
+            <wp:cNvGraphicFramePr>
+              <a:graphicFrameLocks xmlns:a="http://schemas.openxmlformats.org/drawingml/2006/main" noChangeAspect="1"/>
+            </wp:cNvGraphicFramePr>
+            <a:graphic xmlns:a="http://schemas.openxmlformats.org/drawingml/2006/main">
+              <a:graphicData uri="http://schemas.openxmlformats.org/drawingml/2006/picture">
+                <pic:pic xmlns:pic="http://schemas.openxmlformats.org/drawingml/2006/picture">
+                  <pic:nvPicPr>
+                    <pic:cNvPr id="1" name=""/>
+                    <pic:cNvPicPr/>
+                  </pic:nvPicPr>
+                  <pic:blipFill>
+                    <a:blip r:embed="rId6"/>
+                    <a:stretch>
+                      <a:fillRect/>
+                    </a:stretch>
+                  </pic:blipFill>
+                  <pic:spPr>
+                    <a:xfrm>
+                      <a:off x="0" y="0"/>
+                      <a:ext cx="5731510" cy="3580765"/>
+                    </a:xfrm>
+                    <a:prstGeom prst="rect">
+                      <a:avLst/>
+                    </a:prstGeom>
+                  </pic:spPr>
+                </pic:pic>
+              </a:graphicData>
+            </a:graphic>
+          </wp:anchor>
+        </w:drawing>
+      </w:r>
+      <w:r>
+        <w:t xml:space="preserve">In layman’s terms, a </w:t>
+      </w:r>
+      <w:r>
+        <w:rPr>
+          <w:b/>
+          <w:bCs/>
+        </w:rPr>
+        <w:t xml:space="preserve">monolith </w:t>
+      </w:r>
+      <w:r>
+        <w:t xml:space="preserve">is similar to a big container wherein all </w:t>
+      </w:r>
+      <w:r>
+        <w:t>the software components of an application are assembled together and tightly packaged.</w:t>
+      </w:r>
+    </w:p>
+    <w:p>
       <w:pPr>
         <w:pStyle w:val="Heading2"/>
       </w:pPr>
-      <w:bookmarkStart w:id="3" w:name="_Toc56087206"/>
+      <w:r>
+        <w:t>Service-Oriented Architecture</w:t>
+      </w:r>
+    </w:p>
+    <w:p>
+      <w:r>
+        <w:rPr>
+          <w:b/>
+          <w:bCs/>
+        </w:rPr>
+        <w:t>Service-oriented archite</w:t>
+      </w:r>
+      <w:r>
+        <w:rPr>
+          <w:b/>
+          <w:bCs/>
+        </w:rPr>
+        <w:t>cture</w:t>
+      </w:r>
+      <w:r>
+        <w:t xml:space="preserve"> is essentially a collection of services. These services communicate with each other. The communication can involve either simple data passing or </w:t>
+      </w:r>
+      <w:r>
+        <w:t>some activity coordination between two or more services. Some means of connecting services to each other is needed.</w:t>
+      </w:r>
+    </w:p>
+    <w:p>
+      <w:r>
+        <w:rPr>
+          <w:b/>
+          <w:bCs/>
+        </w:rPr>
+        <w:t xml:space="preserve">SOA </w:t>
+      </w:r>
+      <w:r>
+        <w:t>defines 4 four basic service types</w:t>
+      </w:r>
+      <w:r>
+        <w:t>:</w:t>
+      </w:r>
+    </w:p>
+    <w:p>
+      <w:pPr>
+        <w:pStyle w:val="ListParagraph"/>
+        <w:numPr>
+          <w:ilvl w:val="0"/>
+          <w:numId w:val="1"/>
+        </w:numPr>
+      </w:pPr>
+      <w:r>
+        <w:rPr>
+          <w:color w:val="ED7D31" w:themeColor="accent2"/>
+        </w:rPr>
+        <w:t>Functional/Business Services</w:t>
+      </w:r>
+      <w:r>
+        <w:t xml:space="preserve">: </w:t>
+      </w:r>
+      <w:r>
+        <w:t xml:space="preserve"> </w:t>
+      </w:r>
+    </w:p>
+    <w:p>
+      <w:pPr>
+        <w:pStyle w:val="ListParagraph"/>
+        <w:numPr>
+          <w:ilvl w:val="1"/>
+          <w:numId w:val="1"/>
+        </w:numPr>
+      </w:pPr>
+      <w:r>
+        <w:t xml:space="preserve">This is related to </w:t>
+      </w:r>
+      <w:r>
+        <w:rPr>
+          <w:i/>
+          <w:iCs/>
+        </w:rPr>
+        <w:t>business users</w:t>
+      </w:r>
+      <w:r>
+        <w:t>.</w:t>
+      </w:r>
+    </w:p>
+    <w:p>
+      <w:pPr>
+        <w:pStyle w:val="ListParagraph"/>
+        <w:numPr>
+          <w:ilvl w:val="1"/>
+          <w:numId w:val="1"/>
+        </w:numPr>
+      </w:pPr>
+      <w:r>
+        <w:t>Coar</w:t>
+      </w:r>
+      <w:r>
+        <w:t xml:space="preserve">se-grained services that </w:t>
+      </w:r>
+      <w:r>
+        <w:rPr>
+          <w:u w:val="single"/>
+        </w:rPr>
+        <w:t>define core business operations</w:t>
+      </w:r>
+      <w:r>
+        <w:t>.</w:t>
+      </w:r>
+    </w:p>
+    <w:p>
+      <w:pPr>
+        <w:pStyle w:val="ListParagraph"/>
+        <w:numPr>
+          <w:ilvl w:val="1"/>
+          <w:numId w:val="1"/>
+        </w:numPr>
+      </w:pPr>
+      <w:r>
+        <w:t>Represented through XML, BPEL (Business Process Execution Language) and others.</w:t>
+      </w:r>
+    </w:p>
+    <w:p>
+      <w:pPr>
+        <w:pStyle w:val="ListParagraph"/>
+        <w:numPr>
+          <w:ilvl w:val="0"/>
+          <w:numId w:val="1"/>
+        </w:numPr>
+      </w:pPr>
+      <w:r>
+        <w:rPr>
+          <w:color w:val="ED7D31" w:themeColor="accent2"/>
+        </w:rPr>
+        <w:t>Enterprise Services</w:t>
+      </w:r>
+      <w:r>
+        <w:t>:</w:t>
+      </w:r>
+    </w:p>
+    <w:p>
+      <w:pPr>
+        <w:pStyle w:val="ListParagraph"/>
+        <w:numPr>
+          <w:ilvl w:val="1"/>
+          <w:numId w:val="1"/>
+        </w:numPr>
+      </w:pPr>
+      <w:r>
+        <w:t xml:space="preserve">This is related to </w:t>
+      </w:r>
+      <w:r>
+        <w:rPr>
+          <w:i/>
+          <w:iCs/>
+        </w:rPr>
+        <w:t>shared services team</w:t>
+      </w:r>
+      <w:r>
+        <w:t>.</w:t>
+      </w:r>
+    </w:p>
+    <w:p>
+      <w:pPr>
+        <w:pStyle w:val="ListParagraph"/>
+        <w:numPr>
+          <w:ilvl w:val="1"/>
+          <w:numId w:val="1"/>
+        </w:numPr>
+      </w:pPr>
+      <w:r>
+        <w:t xml:space="preserve">Implement the functionality </w:t>
+      </w:r>
+      <w:r>
+        <w:rPr>
+          <w:u w:val="single"/>
+        </w:rPr>
+        <w:t>defined by  business services</w:t>
+      </w:r>
+      <w:r>
+        <w:t>.</w:t>
+      </w:r>
+    </w:p>
+    <w:p>
+      <w:pPr>
+        <w:pStyle w:val="ListParagraph"/>
+        <w:numPr>
+          <w:ilvl w:val="1"/>
+          <w:numId w:val="1"/>
+        </w:numPr>
+      </w:pPr>
+      <w:r>
+        <w:t>Mainly rely on application services and infrastructure services to fulfil business requests.</w:t>
+      </w:r>
+    </w:p>
+    <w:p>
+      <w:pPr>
+        <w:pStyle w:val="ListParagraph"/>
+        <w:numPr>
+          <w:ilvl w:val="0"/>
+          <w:numId w:val="1"/>
+        </w:numPr>
+      </w:pPr>
+      <w:r>
+        <w:rPr>
+          <w:color w:val="ED7D31" w:themeColor="accent2"/>
+        </w:rPr>
+        <w:t>Application Services</w:t>
+      </w:r>
+      <w:r>
+        <w:t>:</w:t>
+      </w:r>
+    </w:p>
+    <w:p>
+      <w:pPr>
+        <w:pStyle w:val="ListParagraph"/>
+        <w:numPr>
+          <w:ilvl w:val="1"/>
+          <w:numId w:val="1"/>
+        </w:numPr>
+      </w:pPr>
+      <w:r>
+        <w:t xml:space="preserve">This is related to </w:t>
+      </w:r>
+      <w:r>
+        <w:rPr>
+          <w:i/>
+          <w:iCs/>
+        </w:rPr>
+        <w:t>application development team</w:t>
+      </w:r>
+      <w:r>
+        <w:t>.</w:t>
+      </w:r>
+    </w:p>
+    <w:p>
+      <w:pPr>
+        <w:pStyle w:val="ListParagraph"/>
+        <w:numPr>
+          <w:ilvl w:val="1"/>
+          <w:numId w:val="1"/>
+        </w:numPr>
+      </w:pPr>
+      <w:r>
+        <w:t xml:space="preserve">Fine-grained services that are </w:t>
+      </w:r>
+      <w:r>
+        <w:rPr>
+          <w:u w:val="single"/>
+        </w:rPr>
+        <w:t>confined to a specific application context</w:t>
+      </w:r>
+      <w:r>
+        <w:t>.</w:t>
+      </w:r>
+    </w:p>
+    <w:p>
+      <w:pPr>
+        <w:pStyle w:val="ListParagraph"/>
+        <w:numPr>
+          <w:ilvl w:val="1"/>
+          <w:numId w:val="1"/>
+        </w:numPr>
+      </w:pPr>
+      <w:r>
+        <w:t>A dedicated user interface can directly invoke the services.</w:t>
+      </w:r>
+    </w:p>
+    <w:p>
+      <w:pPr>
+        <w:pStyle w:val="ListParagraph"/>
+        <w:numPr>
+          <w:ilvl w:val="0"/>
+          <w:numId w:val="1"/>
+        </w:numPr>
+      </w:pPr>
+      <w:r>
+        <w:rPr>
+          <w:color w:val="ED7D31" w:themeColor="accent2"/>
+        </w:rPr>
+        <w:t>Infrastructure Services</w:t>
+      </w:r>
+      <w:r>
+        <w:t>:</w:t>
+      </w:r>
+    </w:p>
+    <w:p>
+      <w:pPr>
+        <w:pStyle w:val="ListParagraph"/>
+        <w:numPr>
+          <w:ilvl w:val="1"/>
+          <w:numId w:val="1"/>
+        </w:numPr>
+      </w:pPr>
+      <w:r>
+        <w:t xml:space="preserve">This is related to </w:t>
+      </w:r>
+      <w:r>
+        <w:rPr>
+          <w:i/>
+          <w:iCs/>
+        </w:rPr>
+        <w:t>infrastructure services team</w:t>
+      </w:r>
+      <w:r>
+        <w:t>.</w:t>
+      </w:r>
+    </w:p>
+    <w:p>
+      <w:pPr>
+        <w:pStyle w:val="ListParagraph"/>
+        <w:numPr>
+          <w:ilvl w:val="1"/>
+          <w:numId w:val="1"/>
+        </w:numPr>
+      </w:pPr>
+      <w:r>
+        <w:rPr>
+          <w:u w:val="single"/>
+        </w:rPr>
+        <w:t>Implement non-functional tasks</w:t>
+      </w:r>
+      <w:r>
+        <w:t xml:space="preserve"> such as authentication, auditing, security, and logging.</w:t>
+      </w:r>
+    </w:p>
+    <w:p>
+      <w:pPr>
+        <w:pStyle w:val="ListParagraph"/>
+        <w:numPr>
+          <w:ilvl w:val="1"/>
+          <w:numId w:val="1"/>
+        </w:numPr>
+      </w:pPr>
+      <w:r>
+        <w:t>Can be invoked from either application services or enterprise</w:t>
+      </w:r>
+      <w:r>
+        <w:t xml:space="preserve"> services.</w:t>
+      </w:r>
+      <w:r>
+        <w:t xml:space="preserve"> </w:t>
+      </w:r>
+    </w:p>
+    <w:p>
+      <w:pPr>
+        <w:pStyle w:val="Heading2"/>
+      </w:pPr>
+      <w:r>
+        <w:lastRenderedPageBreak/>
+        <w:t>Microservices</w:t>
+      </w:r>
+    </w:p>
+    <w:p>
+      <w:r>
+        <w:rPr>
+          <w:b/>
+          <w:bCs/>
+        </w:rPr>
+        <w:t>Microservices</w:t>
+      </w:r>
+      <w:r>
+        <w:t xml:space="preserve">, aka </w:t>
+      </w:r>
+      <w:r>
+        <w:rPr>
+          <w:i/>
+          <w:iCs/>
+        </w:rPr>
+        <w:t>microservice architecture</w:t>
+      </w:r>
+      <w:r>
+        <w:t>, is an architectural style that structures an application as a collection of small autonomous services modelled around a business domain.</w:t>
+      </w:r>
+    </w:p>
+    <w:p>
+      <w:r>
+        <w:t>Microservices have limited service taxonomy.</w:t>
+      </w:r>
+      <w:r>
+        <w:t xml:space="preserve"> They consist of two service types:</w:t>
+      </w:r>
+    </w:p>
+    <w:p>
+      <w:pPr>
+        <w:pStyle w:val="ListParagraph"/>
+        <w:numPr>
+          <w:ilvl w:val="0"/>
+          <w:numId w:val="2"/>
+        </w:numPr>
+      </w:pPr>
+      <w:r>
+        <w:rPr>
+          <w:i/>
+          <w:iCs/>
+        </w:rPr>
+        <w:t>Functional services</w:t>
+      </w:r>
+      <w:r>
+        <w:t xml:space="preserve"> </w:t>
+      </w:r>
+      <w:r>
+        <w:t>support</w:t>
+      </w:r>
+      <w:r>
+        <w:t xml:space="preserve"> specific </w:t>
+      </w:r>
+      <w:r>
+        <w:t>business</w:t>
+      </w:r>
+      <w:r>
+        <w:t xml:space="preserve"> </w:t>
+      </w:r>
+      <w:r>
+        <w:t>operations.</w:t>
+      </w:r>
+    </w:p>
+    <w:p>
+      <w:pPr>
+        <w:pStyle w:val="ListParagraph"/>
+        <w:numPr>
+          <w:ilvl w:val="0"/>
+          <w:numId w:val="2"/>
+        </w:numPr>
+      </w:pPr>
+      <w:r>
+        <w:t>Accessing of services is done externally and these services are not shared with other services.</w:t>
+      </w:r>
+    </w:p>
+    <w:p>
+      <w:pPr>
+        <w:pStyle w:val="ListParagraph"/>
+        <w:numPr>
+          <w:ilvl w:val="0"/>
+          <w:numId w:val="2"/>
+        </w:numPr>
+      </w:pPr>
+      <w:r>
+        <w:t>As</w:t>
+      </w:r>
+      <w:r>
+        <w:t xml:space="preserve"> in SOA, </w:t>
+      </w:r>
+      <w:r>
+        <w:rPr>
+          <w:i/>
+          <w:iCs/>
+        </w:rPr>
+        <w:t>infrastructure services</w:t>
+      </w:r>
+      <w:r>
+        <w:t xml:space="preserve"> implement tasks such as authentication, auditing, security, logging</w:t>
+      </w:r>
+      <w:r>
+        <w:t>.</w:t>
+      </w:r>
+    </w:p>
+    <w:p>
+      <w:pPr>
+        <w:pStyle w:val="ListParagraph"/>
+        <w:numPr>
+          <w:ilvl w:val="0"/>
+          <w:numId w:val="2"/>
+        </w:numPr>
+      </w:pPr>
+      <w:r>
+        <w:t>In this, the services are not unveiled to the outside world.</w:t>
+      </w:r>
+    </w:p>
+    <w:p>
+      <w:r>
+        <w:rPr>
+          <w:noProof/>
+        </w:rPr>
+        <w:drawing>
+          <wp:anchor distT="0" distB="0" distL="114300" distR="114300" simplePos="0" relativeHeight="251661312" behindDoc="0" locked="0" layoutInCell="1" allowOverlap="1" wp14:anchorId="5A2C1E76" wp14:editId="69996CE8">
+            <wp:simplePos x="0" y="0"/>
+            <wp:positionH relativeFrom="column">
+              <wp:posOffset>0</wp:posOffset>
+            </wp:positionH>
+            <wp:positionV relativeFrom="paragraph">
+              <wp:posOffset>284480</wp:posOffset>
+            </wp:positionV>
+            <wp:extent cx="5731510" cy="4369435"/>
+            <wp:effectExtent l="0" t="0" r="2540" b="0"/>
+            <wp:wrapTopAndBottom/>
+            <wp:docPr id="2" name="Picture 2"/>
+            <wp:cNvGraphicFramePr>
+              <a:graphicFrameLocks xmlns:a="http://schemas.openxmlformats.org/drawingml/2006/main" noChangeAspect="1"/>
+            </wp:cNvGraphicFramePr>
+            <a:graphic xmlns:a="http://schemas.openxmlformats.org/drawingml/2006/main">
+              <a:graphicData uri="http://schemas.openxmlformats.org/drawingml/2006/picture">
+                <pic:pic xmlns:pic="http://schemas.openxmlformats.org/drawingml/2006/picture">
+                  <pic:nvPicPr>
+                    <pic:cNvPr id="1" name=""/>
+                    <pic:cNvPicPr/>
+                  </pic:nvPicPr>
+                  <pic:blipFill>
+                    <a:blip r:embed="rId7"/>
+                    <a:stretch>
+                      <a:fillRect/>
+                    </a:stretch>
+                  </pic:blipFill>
+                  <pic:spPr>
+                    <a:xfrm>
+                      <a:off x="0" y="0"/>
+                      <a:ext cx="5731510" cy="4369435"/>
+                    </a:xfrm>
+                    <a:prstGeom prst="rect">
+                      <a:avLst/>
+                    </a:prstGeom>
+                  </pic:spPr>
+                </pic:pic>
+              </a:graphicData>
+            </a:graphic>
+          </wp:anchor>
+        </w:drawing>
+      </w:r>
+    </w:p>
+    <w:p>
+      <w:pPr>
+        <w:pStyle w:val="Heading2"/>
+      </w:pPr>
+      <w:r>
+        <w:t>Major Differences</w:t>
+      </w:r>
+    </w:p>
+    <w:tbl>
+      <w:tblPr>
+        <w:tblStyle w:val="TableGrid"/>
+        <w:tblW w:w="0" w:type="auto"/>
+        <w:tblLook w:val="04A0" w:firstRow="1" w:lastRow="0" w:firstColumn="1" w:lastColumn="0" w:noHBand="0" w:noVBand="1"/>
+      </w:tblPr>
+      <w:tblGrid>
+        <w:gridCol w:w="3239"/>
+        <w:gridCol w:w="3147"/>
+        <w:gridCol w:w="2630"/>
+      </w:tblGrid>
+      <w:tr>
+        <w:trPr>
+          <w:trHeight w:val="282"/>
+        </w:trPr>
+        <w:tc>
+          <w:tcPr>
+            <w:tcW w:w="3239" w:type="dxa"/>
+            <w:shd w:val="clear" w:color="auto" w:fill="767171" w:themeFill="background2" w:themeFillShade="80"/>
+          </w:tcPr>
+          <w:p>
+            <w:pPr>
+              <w:jc w:val="center"/>
+              <w:rPr>
+                <w:color w:val="FFFFFF" w:themeColor="background1"/>
+              </w:rPr>
+            </w:pPr>
+            <w:r>
+              <w:rPr>
+                <w:color w:val="FFFFFF" w:themeColor="background1"/>
+              </w:rPr>
+              <w:t>SOA</w:t>
+            </w:r>
+          </w:p>
+        </w:tc>
+        <w:tc>
+          <w:tcPr>
+            <w:tcW w:w="3147" w:type="dxa"/>
+            <w:shd w:val="clear" w:color="auto" w:fill="767171" w:themeFill="background2" w:themeFillShade="80"/>
+          </w:tcPr>
+          <w:p>
+            <w:pPr>
+              <w:jc w:val="center"/>
+              <w:rPr>
+                <w:color w:val="FFFFFF" w:themeColor="background1"/>
+              </w:rPr>
+            </w:pPr>
+            <w:r>
+              <w:rPr>
+                <w:color w:val="FFFFFF" w:themeColor="background1"/>
+              </w:rPr>
+              <w:t>MSA</w:t>
+            </w:r>
+          </w:p>
+        </w:tc>
+        <w:tc>
+          <w:tcPr>
+            <w:tcW w:w="2630" w:type="dxa"/>
+            <w:shd w:val="clear" w:color="auto" w:fill="FFFFFF" w:themeFill="background1"/>
+          </w:tcPr>
+          <w:p>
+            <w:pPr>
+              <w:rPr>
+                <w:color w:val="FFFFFF" w:themeColor="background1"/>
+              </w:rPr>
+            </w:pPr>
+          </w:p>
+        </w:tc>
+      </w:tr>
+      <w:tr>
+        <w:trPr>
+          <w:trHeight w:val="858"/>
+        </w:trPr>
+        <w:tc>
+          <w:tcPr>
+            <w:tcW w:w="3239" w:type="dxa"/>
+          </w:tcPr>
+          <w:p>
+            <w:r>
+              <w:t>Follows “share-as-much-as-possible” architecture approach</w:t>
+            </w:r>
+          </w:p>
+        </w:tc>
+        <w:tc>
+          <w:tcPr>
+            <w:tcW w:w="3147" w:type="dxa"/>
+          </w:tcPr>
+          <w:p>
+            <w:r>
+              <w:t>Follows “share-as-little-as-possible” architecture approach</w:t>
+            </w:r>
+          </w:p>
+        </w:tc>
+        <w:tc>
+          <w:tcPr>
+            <w:tcW w:w="2630" w:type="dxa"/>
+            <w:shd w:val="clear" w:color="auto" w:fill="FFD966" w:themeFill="accent4" w:themeFillTint="99"/>
+            <w:vAlign w:val="center"/>
+          </w:tcPr>
+          <w:p>
+            <w:pPr>
+              <w:jc w:val="center"/>
+            </w:pPr>
+            <w:r>
+              <w:t>Sharing Granularity</w:t>
+            </w:r>
+          </w:p>
+        </w:tc>
+      </w:tr>
+      <w:tr>
+        <w:trPr>
+          <w:trHeight w:val="576"/>
+        </w:trPr>
+        <w:tc>
+          <w:tcPr>
+            <w:tcW w:w="3239" w:type="dxa"/>
+          </w:tcPr>
+          <w:p>
+            <w:r>
+              <w:t>Importance is on business functionality reuse</w:t>
+            </w:r>
+          </w:p>
+        </w:tc>
+        <w:tc>
+          <w:tcPr>
+            <w:tcW w:w="3147" w:type="dxa"/>
+          </w:tcPr>
+          <w:p>
+            <w:r>
+              <w:t>Importance is on the concept of “bounded context”</w:t>
+            </w:r>
+          </w:p>
+        </w:tc>
+        <w:tc>
+          <w:tcPr>
+            <w:tcW w:w="2630" w:type="dxa"/>
+            <w:vMerge w:val="restart"/>
+            <w:shd w:val="clear" w:color="auto" w:fill="FFD966" w:themeFill="accent4" w:themeFillTint="99"/>
+            <w:vAlign w:val="center"/>
+          </w:tcPr>
+          <w:p>
+            <w:pPr>
+              <w:jc w:val="center"/>
+            </w:pPr>
+            <w:r>
+              <w:t>Component Sharing</w:t>
+            </w:r>
+          </w:p>
+        </w:tc>
+      </w:tr>
+      <w:tr>
+        <w:trPr>
+          <w:trHeight w:val="858"/>
+        </w:trPr>
+        <w:tc>
+          <w:tcPr>
+            <w:tcW w:w="3239" w:type="dxa"/>
+          </w:tcPr>
+          <w:p>
+            <w:r>
+              <w:t>They have common governance and standards</w:t>
+            </w:r>
+          </w:p>
+        </w:tc>
+        <w:tc>
+          <w:tcPr>
+            <w:tcW w:w="3147" w:type="dxa"/>
+          </w:tcPr>
+          <w:p>
+            <w:r>
+              <w:t>They focus on people, collaboration and freedom of other options</w:t>
+            </w:r>
+          </w:p>
+        </w:tc>
+        <w:tc>
+          <w:tcPr>
+            <w:tcW w:w="2630" w:type="dxa"/>
+            <w:vMerge/>
+            <w:shd w:val="clear" w:color="auto" w:fill="FFD966" w:themeFill="accent4" w:themeFillTint="99"/>
+            <w:vAlign w:val="center"/>
+          </w:tcPr>
+          <w:p>
+            <w:pPr>
+              <w:jc w:val="center"/>
+            </w:pPr>
+          </w:p>
+        </w:tc>
+      </w:tr>
+      <w:tr>
+        <w:trPr>
+          <w:trHeight w:val="576"/>
+        </w:trPr>
+        <w:tc>
+          <w:tcPr>
+            <w:tcW w:w="3239" w:type="dxa"/>
+          </w:tcPr>
+          <w:p>
+            <w:r>
+              <w:lastRenderedPageBreak/>
+              <w:t>Uses Enterprise Service bus (ESB) for communication</w:t>
+            </w:r>
+          </w:p>
+        </w:tc>
+        <w:tc>
+          <w:tcPr>
+            <w:tcW w:w="3147" w:type="dxa"/>
+          </w:tcPr>
+          <w:p>
+            <w:r>
+              <w:t>Simple messaging system</w:t>
+            </w:r>
+          </w:p>
+        </w:tc>
+        <w:tc>
+          <w:tcPr>
+            <w:tcW w:w="2630" w:type="dxa"/>
+            <w:shd w:val="clear" w:color="auto" w:fill="FFD966" w:themeFill="accent4" w:themeFillTint="99"/>
+            <w:vAlign w:val="center"/>
+          </w:tcPr>
+          <w:p>
+            <w:pPr>
+              <w:jc w:val="center"/>
+            </w:pPr>
+            <w:r>
+              <w:t>Middleware vs API Layer</w:t>
+            </w:r>
+          </w:p>
+        </w:tc>
+      </w:tr>
+      <w:tr>
+        <w:trPr>
+          <w:trHeight w:val="564"/>
+        </w:trPr>
+        <w:tc>
+          <w:tcPr>
+            <w:tcW w:w="3239" w:type="dxa"/>
+          </w:tcPr>
+          <w:p>
+            <w:r>
+              <w:t>They support multiple message protocols</w:t>
+            </w:r>
+          </w:p>
+        </w:tc>
+        <w:tc>
+          <w:tcPr>
+            <w:tcW w:w="3147" w:type="dxa"/>
+          </w:tcPr>
+          <w:p>
+            <w:r>
+              <w:t>They use lightweight protocols such as HTTP/REST etc.</w:t>
+            </w:r>
+          </w:p>
+        </w:tc>
+        <w:tc>
+          <w:tcPr>
+            <w:tcW w:w="2630" w:type="dxa"/>
+            <w:shd w:val="clear" w:color="auto" w:fill="FFD966" w:themeFill="accent4" w:themeFillTint="99"/>
+            <w:vAlign w:val="center"/>
+          </w:tcPr>
+          <w:p>
+            <w:pPr>
+              <w:jc w:val="center"/>
+            </w:pPr>
+            <w:r>
+              <w:t>Remote Services</w:t>
+            </w:r>
+          </w:p>
+        </w:tc>
+      </w:tr>
+      <w:tr>
+        <w:trPr>
+          <w:trHeight w:val="872"/>
+        </w:trPr>
+        <w:tc>
+          <w:tcPr>
+            <w:tcW w:w="3239" w:type="dxa"/>
+          </w:tcPr>
+          <w:p>
+            <w:r>
+              <w:t>Multi-threaded with more overheads to handle I/O</w:t>
+            </w:r>
+          </w:p>
+        </w:tc>
+        <w:tc>
+          <w:tcPr>
+            <w:tcW w:w="3147" w:type="dxa"/>
+          </w:tcPr>
+          <w:p>
+            <w:r>
+              <w:t>Single-threaded usually with the use of Event Loop features for non-locking I/O handling</w:t>
+            </w:r>
+          </w:p>
+        </w:tc>
+        <w:tc>
+          <w:tcPr>
+            <w:tcW w:w="2630" w:type="dxa"/>
+            <w:shd w:val="clear" w:color="auto" w:fill="FFD966" w:themeFill="accent4" w:themeFillTint="99"/>
+            <w:vAlign w:val="center"/>
+          </w:tcPr>
+          <w:p>
+            <w:pPr>
+              <w:jc w:val="center"/>
+            </w:pPr>
+          </w:p>
+        </w:tc>
+      </w:tr>
+      <w:tr>
+        <w:trPr>
+          <w:trHeight w:val="564"/>
+        </w:trPr>
+        <w:tc>
+          <w:tcPr>
+            <w:tcW w:w="3239" w:type="dxa"/>
+          </w:tcPr>
+          <w:p>
+            <w:r>
+              <w:t>Maximizes application service reusability</w:t>
+            </w:r>
+          </w:p>
+        </w:tc>
+        <w:tc>
+          <w:tcPr>
+            <w:tcW w:w="3147" w:type="dxa"/>
+          </w:tcPr>
+          <w:p>
+            <w:r>
+              <w:t>Focuses on decoupling</w:t>
+            </w:r>
+          </w:p>
+        </w:tc>
+        <w:tc>
+          <w:tcPr>
+            <w:tcW w:w="2630" w:type="dxa"/>
+            <w:shd w:val="clear" w:color="auto" w:fill="FFD966" w:themeFill="accent4" w:themeFillTint="99"/>
+            <w:vAlign w:val="center"/>
+          </w:tcPr>
+          <w:p>
+            <w:pPr>
+              <w:jc w:val="center"/>
+            </w:pPr>
+            <w:r>
+              <w:t>Heterogenous Interoperability</w:t>
+            </w:r>
+          </w:p>
+        </w:tc>
+      </w:tr>
+      <w:tr>
+        <w:trPr>
+          <w:trHeight w:val="858"/>
+        </w:trPr>
+        <w:tc>
+          <w:tcPr>
+            <w:tcW w:w="3239" w:type="dxa"/>
+          </w:tcPr>
+          <w:p>
+            <w:r>
+              <w:t>Traditional Relational Databases are more often used</w:t>
+            </w:r>
+          </w:p>
+        </w:tc>
+        <w:tc>
+          <w:tcPr>
+            <w:tcW w:w="3147" w:type="dxa"/>
+          </w:tcPr>
+          <w:p>
+            <w:r>
+              <w:t>Modern Relational Databases are more often used</w:t>
+            </w:r>
+          </w:p>
+        </w:tc>
+        <w:tc>
+          <w:tcPr>
+            <w:tcW w:w="2630" w:type="dxa"/>
+            <w:shd w:val="clear" w:color="auto" w:fill="FFD966" w:themeFill="accent4" w:themeFillTint="99"/>
+            <w:vAlign w:val="center"/>
+          </w:tcPr>
+          <w:p>
+            <w:pPr>
+              <w:jc w:val="center"/>
+            </w:pPr>
+          </w:p>
+        </w:tc>
+      </w:tr>
+      <w:tr>
+        <w:trPr>
+          <w:trHeight w:val="576"/>
+        </w:trPr>
+        <w:tc>
+          <w:tcPr>
+            <w:tcW w:w="3239" w:type="dxa"/>
+          </w:tcPr>
+          <w:p>
+            <w:r>
+              <w:t>A systematic change requires modifying the monolith</w:t>
+            </w:r>
+          </w:p>
+        </w:tc>
+        <w:tc>
+          <w:tcPr>
+            <w:tcW w:w="3147" w:type="dxa"/>
+          </w:tcPr>
+          <w:p>
+            <w:r>
+              <w:t>A systematic change is to create a new service</w:t>
+            </w:r>
+          </w:p>
+        </w:tc>
+        <w:tc>
+          <w:tcPr>
+            <w:tcW w:w="2630" w:type="dxa"/>
+            <w:shd w:val="clear" w:color="auto" w:fill="FFD966" w:themeFill="accent4" w:themeFillTint="99"/>
+            <w:vAlign w:val="center"/>
+          </w:tcPr>
+          <w:p>
+            <w:pPr>
+              <w:jc w:val="center"/>
+            </w:pPr>
+          </w:p>
+        </w:tc>
+      </w:tr>
+      <w:tr>
+        <w:trPr>
+          <w:trHeight w:val="858"/>
+        </w:trPr>
+        <w:tc>
+          <w:tcPr>
+            <w:tcW w:w="3239" w:type="dxa"/>
+          </w:tcPr>
+          <w:p>
+            <w:r>
+              <w:t>DevOps / Continuous Delivery is becoming popular, but not yet mainstream</w:t>
+            </w:r>
+          </w:p>
+        </w:tc>
+        <w:tc>
+          <w:tcPr>
+            <w:tcW w:w="3147" w:type="dxa"/>
+          </w:tcPr>
+          <w:p>
+            <w:r>
+              <w:t>Strong focus on DevOps / Continuous Delivery</w:t>
+            </w:r>
+          </w:p>
+        </w:tc>
+        <w:tc>
+          <w:tcPr>
+            <w:tcW w:w="2630" w:type="dxa"/>
+            <w:shd w:val="clear" w:color="auto" w:fill="FFD966" w:themeFill="accent4" w:themeFillTint="99"/>
+            <w:vAlign w:val="center"/>
+          </w:tcPr>
+          <w:p>
+            <w:pPr>
+              <w:jc w:val="center"/>
+            </w:pPr>
+          </w:p>
+        </w:tc>
+      </w:tr>
+    </w:tbl>
+    <w:p>
+      <w:pPr>
+        <w:pStyle w:val="Heading2"/>
+      </w:pPr>
+    </w:p>
+    <w:p>
+      <w:pPr>
+        <w:pStyle w:val="Heading1"/>
+      </w:pPr>
+      <w:r>
+        <w:t>Key Benefits</w:t>
+      </w:r>
+    </w:p>
+    <w:p>
+      <w:r>
+        <w:t>Many of the benefits from microservices can be laid at the door of any distributed system.</w:t>
+      </w:r>
+      <w:r>
+        <w:t xml:space="preserve"> Microservices, however, tend to achieve these benefits to a greater degree primarily due to how far take the concepts behind the distributed systems and service-oriented architecture.</w:t>
+      </w:r>
+    </w:p>
+    <w:p>
+      <w:pPr>
+        <w:pStyle w:val="Heading2"/>
+      </w:pPr>
       <w:r>
         <w:t>Technology Heterogeneity</w:t>
       </w:r>
       <w:bookmarkEnd w:id="3"/>
     </w:p>
+    <w:p/>
     <w:p>
       <w:pPr>
         <w:pStyle w:val="Heading2"/>
@@ -1266,6 +2484,195 @@
     </w:sectPr>
   </w:body>
 </w:document>
+</file>
+
+<file path=word/numbering.xml><?xml version="1.0" encoding="utf-8"?>
+<w:numbering xmlns:wpc="http://schemas.microsoft.com/office/word/2010/wordprocessingCanvas" xmlns:cx="http://schemas.microsoft.com/office/drawing/2014/chartex" xmlns:cx1="http://schemas.microsoft.com/office/drawing/2015/9/8/chartex" xmlns:cx2="http://schemas.microsoft.com/office/drawing/2015/10/21/chartex" xmlns:cx3="http://schemas.microsoft.com/office/drawing/2016/5/9/chartex" xmlns:cx4="http://schemas.microsoft.com/office/drawing/2016/5/10/chartex" xmlns:cx5="http://schemas.microsoft.com/office/drawing/2016/5/11/chartex" xmlns:cx6="http://schemas.microsoft.com/office/drawing/2016/5/12/chartex" xmlns:cx7="http://schemas.microsoft.com/office/drawing/2016/5/13/chartex" xmlns:cx8="http://schemas.microsoft.com/office/drawing/2016/5/14/chartex" xmlns:mc="http://schemas.openxmlformats.org/markup-compatibility/2006" xmlns:aink="http://schemas.microsoft.com/office/drawing/2016/ink" xmlns:am3d="http://schemas.microsoft.com/office/drawing/2017/model3d" xmlns:o="urn:schemas-microsoft-com:office:office" xmlns:r="http://schemas.openxmlformats.org/officeDocument/2006/relationships" xmlns:m="http://schemas.openxmlformats.org/officeDocument/2006/math" xmlns:v="urn:schemas-microsoft-com:vml" xmlns:wp14="http://schemas.microsoft.com/office/word/2010/wordprocessingDrawing" xmlns:wp="http://schemas.openxmlformats.org/drawingml/2006/wordprocessingDrawing" xmlns:w10="urn:schemas-microsoft-com:office:word" xmlns:w="http://schemas.openxmlformats.org/wordprocessingml/2006/main" xmlns:w14="http://schemas.microsoft.com/office/word/2010/wordml" xmlns:w15="http://schemas.microsoft.com/office/word/2012/wordml" xmlns:w16cex="http://schemas.microsoft.com/office/word/2018/wordml/cex" xmlns:w16cid="http://schemas.microsoft.com/office/word/2016/wordml/cid" xmlns:w16="http://schemas.microsoft.com/office/word/2018/wordml" xmlns:w16se="http://schemas.microsoft.com/office/word/2015/wordml/symex" xmlns:wpg="http://schemas.microsoft.com/office/word/2010/wordprocessingGroup" xmlns:wpi="http://schemas.microsoft.com/office/word/2010/wordprocessingInk" xmlns:wne="http://schemas.microsoft.com/office/word/2006/wordml" xmlns:wps="http://schemas.microsoft.com/office/word/2010/wordprocessingShape" mc:Ignorable="w14 w15 w16se w16cid w16 w16cex wp14">
+  <w:abstractNum w:abstractNumId="0" w15:restartNumberingAfterBreak="0">
+    <w:nsid w:val="35302814"/>
+    <w:multiLevelType w:val="hybridMultilevel"/>
+    <w:tmpl w:val="CF245346"/>
+    <w:lvl w:ilvl="0" w:tplc="4009000F">
+      <w:start w:val="1"/>
+      <w:numFmt w:val="decimal"/>
+      <w:lvlText w:val="%1."/>
+      <w:lvlJc w:val="left"/>
+      <w:pPr>
+        <w:ind w:left="720" w:hanging="360"/>
+      </w:pPr>
+      <w:rPr>
+        <w:rFonts w:hint="default"/>
+      </w:rPr>
+    </w:lvl>
+    <w:lvl w:ilvl="1" w:tplc="40090019">
+      <w:start w:val="1"/>
+      <w:numFmt w:val="lowerLetter"/>
+      <w:lvlText w:val="%2."/>
+      <w:lvlJc w:val="left"/>
+      <w:pPr>
+        <w:ind w:left="1440" w:hanging="360"/>
+      </w:pPr>
+    </w:lvl>
+    <w:lvl w:ilvl="2" w:tplc="4009001B" w:tentative="1">
+      <w:start w:val="1"/>
+      <w:numFmt w:val="lowerRoman"/>
+      <w:lvlText w:val="%3."/>
+      <w:lvlJc w:val="right"/>
+      <w:pPr>
+        <w:ind w:left="2160" w:hanging="180"/>
+      </w:pPr>
+    </w:lvl>
+    <w:lvl w:ilvl="3" w:tplc="4009000F" w:tentative="1">
+      <w:start w:val="1"/>
+      <w:numFmt w:val="decimal"/>
+      <w:lvlText w:val="%4."/>
+      <w:lvlJc w:val="left"/>
+      <w:pPr>
+        <w:ind w:left="2880" w:hanging="360"/>
+      </w:pPr>
+    </w:lvl>
+    <w:lvl w:ilvl="4" w:tplc="40090019" w:tentative="1">
+      <w:start w:val="1"/>
+      <w:numFmt w:val="lowerLetter"/>
+      <w:lvlText w:val="%5."/>
+      <w:lvlJc w:val="left"/>
+      <w:pPr>
+        <w:ind w:left="3600" w:hanging="360"/>
+      </w:pPr>
+    </w:lvl>
+    <w:lvl w:ilvl="5" w:tplc="4009001B" w:tentative="1">
+      <w:start w:val="1"/>
+      <w:numFmt w:val="lowerRoman"/>
+      <w:lvlText w:val="%6."/>
+      <w:lvlJc w:val="right"/>
+      <w:pPr>
+        <w:ind w:left="4320" w:hanging="180"/>
+      </w:pPr>
+    </w:lvl>
+    <w:lvl w:ilvl="6" w:tplc="4009000F" w:tentative="1">
+      <w:start w:val="1"/>
+      <w:numFmt w:val="decimal"/>
+      <w:lvlText w:val="%7."/>
+      <w:lvlJc w:val="left"/>
+      <w:pPr>
+        <w:ind w:left="5040" w:hanging="360"/>
+      </w:pPr>
+    </w:lvl>
+    <w:lvl w:ilvl="7" w:tplc="40090019" w:tentative="1">
+      <w:start w:val="1"/>
+      <w:numFmt w:val="lowerLetter"/>
+      <w:lvlText w:val="%8."/>
+      <w:lvlJc w:val="left"/>
+      <w:pPr>
+        <w:ind w:left="5760" w:hanging="360"/>
+      </w:pPr>
+    </w:lvl>
+    <w:lvl w:ilvl="8" w:tplc="4009001B" w:tentative="1">
+      <w:start w:val="1"/>
+      <w:numFmt w:val="lowerRoman"/>
+      <w:lvlText w:val="%9."/>
+      <w:lvlJc w:val="right"/>
+      <w:pPr>
+        <w:ind w:left="6480" w:hanging="180"/>
+      </w:pPr>
+    </w:lvl>
+  </w:abstractNum>
+  <w:abstractNum w:abstractNumId="1" w15:restartNumberingAfterBreak="0">
+    <w:nsid w:val="562D4145"/>
+    <w:multiLevelType w:val="hybridMultilevel"/>
+    <w:tmpl w:val="D06200C8"/>
+    <w:lvl w:ilvl="0" w:tplc="4009000F">
+      <w:start w:val="1"/>
+      <w:numFmt w:val="decimal"/>
+      <w:lvlText w:val="%1."/>
+      <w:lvlJc w:val="left"/>
+      <w:pPr>
+        <w:ind w:left="720" w:hanging="360"/>
+      </w:pPr>
+      <w:rPr>
+        <w:rFonts w:hint="default"/>
+      </w:rPr>
+    </w:lvl>
+    <w:lvl w:ilvl="1" w:tplc="40090019">
+      <w:start w:val="1"/>
+      <w:numFmt w:val="lowerLetter"/>
+      <w:lvlText w:val="%2."/>
+      <w:lvlJc w:val="left"/>
+      <w:pPr>
+        <w:ind w:left="1440" w:hanging="360"/>
+      </w:pPr>
+    </w:lvl>
+    <w:lvl w:ilvl="2" w:tplc="4009001B" w:tentative="1">
+      <w:start w:val="1"/>
+      <w:numFmt w:val="lowerRoman"/>
+      <w:lvlText w:val="%3."/>
+      <w:lvlJc w:val="right"/>
+      <w:pPr>
+        <w:ind w:left="2160" w:hanging="180"/>
+      </w:pPr>
+    </w:lvl>
+    <w:lvl w:ilvl="3" w:tplc="4009000F" w:tentative="1">
+      <w:start w:val="1"/>
+      <w:numFmt w:val="decimal"/>
+      <w:lvlText w:val="%4."/>
+      <w:lvlJc w:val="left"/>
+      <w:pPr>
+        <w:ind w:left="2880" w:hanging="360"/>
+      </w:pPr>
+    </w:lvl>
+    <w:lvl w:ilvl="4" w:tplc="40090019" w:tentative="1">
+      <w:start w:val="1"/>
+      <w:numFmt w:val="lowerLetter"/>
+      <w:lvlText w:val="%5."/>
+      <w:lvlJc w:val="left"/>
+      <w:pPr>
+        <w:ind w:left="3600" w:hanging="360"/>
+      </w:pPr>
+    </w:lvl>
+    <w:lvl w:ilvl="5" w:tplc="4009001B" w:tentative="1">
+      <w:start w:val="1"/>
+      <w:numFmt w:val="lowerRoman"/>
+      <w:lvlText w:val="%6."/>
+      <w:lvlJc w:val="right"/>
+      <w:pPr>
+        <w:ind w:left="4320" w:hanging="180"/>
+      </w:pPr>
+    </w:lvl>
+    <w:lvl w:ilvl="6" w:tplc="4009000F" w:tentative="1">
+      <w:start w:val="1"/>
+      <w:numFmt w:val="decimal"/>
+      <w:lvlText w:val="%7."/>
+      <w:lvlJc w:val="left"/>
+      <w:pPr>
+        <w:ind w:left="5040" w:hanging="360"/>
+      </w:pPr>
+    </w:lvl>
+    <w:lvl w:ilvl="7" w:tplc="40090019" w:tentative="1">
+      <w:start w:val="1"/>
+      <w:numFmt w:val="lowerLetter"/>
+      <w:lvlText w:val="%8."/>
+      <w:lvlJc w:val="left"/>
+      <w:pPr>
+        <w:ind w:left="5760" w:hanging="360"/>
+      </w:pPr>
+    </w:lvl>
+    <w:lvl w:ilvl="8" w:tplc="4009001B" w:tentative="1">
+      <w:start w:val="1"/>
+      <w:numFmt w:val="lowerRoman"/>
+      <w:lvlText w:val="%9."/>
+      <w:lvlJc w:val="right"/>
+      <w:pPr>
+        <w:ind w:left="6480" w:hanging="180"/>
+      </w:pPr>
+    </w:lvl>
+  </w:abstractNum>
+  <w:num w:numId="1">
+    <w:abstractNumId w:val="1"/>
+  </w:num>
+  <w:num w:numId="2">
+    <w:abstractNumId w:val="0"/>
+  </w:num>
+</w:numbering>
 </file>
 
 <file path=word/styles.xml><?xml version="1.0" encoding="utf-8"?>
@@ -1848,6 +3255,67 @@
       <w:u w:val="single"/>
     </w:rPr>
   </w:style>
+  <w:style w:type="paragraph" w:styleId="Quote">
+    <w:name w:val="Quote"/>
+    <w:basedOn w:val="Normal"/>
+    <w:next w:val="Normal"/>
+    <w:link w:val="QuoteChar"/>
+    <w:uiPriority w:val="29"/>
+    <w:qFormat/>
+    <w:rsid w:val="003F6B97"/>
+    <w:pPr>
+      <w:spacing w:before="200"/>
+      <w:ind w:left="864" w:right="864"/>
+      <w:jc w:val="center"/>
+    </w:pPr>
+    <w:rPr>
+      <w:i/>
+      <w:iCs/>
+      <w:color w:val="404040" w:themeColor="text1" w:themeTint="BF"/>
+    </w:rPr>
+  </w:style>
+  <w:style w:type="character" w:customStyle="1" w:styleId="QuoteChar">
+    <w:name w:val="Quote Char"/>
+    <w:basedOn w:val="DefaultParagraphFont"/>
+    <w:link w:val="Quote"/>
+    <w:uiPriority w:val="29"/>
+    <w:rsid w:val="003F6B97"/>
+    <w:rPr>
+      <w:i/>
+      <w:iCs/>
+      <w:color w:val="404040" w:themeColor="text1" w:themeTint="BF"/>
+    </w:rPr>
+  </w:style>
+  <w:style w:type="paragraph" w:styleId="ListParagraph">
+    <w:name w:val="List Paragraph"/>
+    <w:basedOn w:val="Normal"/>
+    <w:uiPriority w:val="34"/>
+    <w:qFormat/>
+    <w:rsid w:val="009615AF"/>
+    <w:pPr>
+      <w:ind w:left="720"/>
+      <w:contextualSpacing/>
+    </w:pPr>
+  </w:style>
+  <w:style w:type="table" w:styleId="TableGrid">
+    <w:name w:val="Table Grid"/>
+    <w:basedOn w:val="TableNormal"/>
+    <w:uiPriority w:val="39"/>
+    <w:rsid w:val="000D494D"/>
+    <w:pPr>
+      <w:spacing w:after="0" w:line="240" w:lineRule="auto"/>
+    </w:pPr>
+    <w:tblPr>
+      <w:tblBorders>
+        <w:top w:val="single" w:sz="4" w:space="0" w:color="auto"/>
+        <w:left w:val="single" w:sz="4" w:space="0" w:color="auto"/>
+        <w:bottom w:val="single" w:sz="4" w:space="0" w:color="auto"/>
+        <w:right w:val="single" w:sz="4" w:space="0" w:color="auto"/>
+        <w:insideH w:val="single" w:sz="4" w:space="0" w:color="auto"/>
+        <w:insideV w:val="single" w:sz="4" w:space="0" w:color="auto"/>
+      </w:tblBorders>
+    </w:tblPr>
+  </w:style>
 </w:styles>
 </file>
 

</xml_diff>

<commit_message>
chapter 1: microservices - Building microservices(Sam Newman) done ;
Signed-off-by: Aditya <aditya@gravityilabs.com>
</commit_message>
<xml_diff>
--- a/Building Microservices - Sam Newman/Chapter 1 - Microservices.docx
+++ b/Building Microservices - Sam Newman/Chapter 1 - Microservices.docx
@@ -40,7 +40,9 @@
               <w:tab w:val="right" w:leader="dot" w:pos="9016"/>
             </w:tabs>
             <w:rPr>
+              <w:rFonts w:eastAsiaTheme="minorEastAsia"/>
               <w:noProof/>
+              <w:lang w:eastAsia="en-IN"/>
             </w:rPr>
           </w:pPr>
           <w:r>
@@ -52,7 +54,7 @@
           <w:r>
             <w:fldChar w:fldCharType="separate"/>
           </w:r>
-          <w:hyperlink w:anchor="_Toc56087203" w:history="1">
+          <w:hyperlink w:anchor="_Toc57449691" w:history="1">
             <w:r>
               <w:rPr>
                 <w:rStyle w:val="Hyperlink"/>
@@ -79,7 +81,7 @@
                 <w:noProof/>
                 <w:webHidden/>
               </w:rPr>
-              <w:instrText xml:space="preserve"> PAGEREF _Toc56087203 \h </w:instrText>
+              <w:instrText xml:space="preserve"> PAGEREF _Toc57449691 \h </w:instrText>
             </w:r>
             <w:r>
               <w:rPr>
@@ -117,10 +119,12 @@
               <w:tab w:val="right" w:leader="dot" w:pos="9016"/>
             </w:tabs>
             <w:rPr>
+              <w:rFonts w:eastAsiaTheme="minorEastAsia"/>
               <w:noProof/>
+              <w:lang w:eastAsia="en-IN"/>
             </w:rPr>
           </w:pPr>
-          <w:hyperlink w:anchor="_Toc56087204" w:history="1">
+          <w:hyperlink w:anchor="_Toc57449692" w:history="1">
             <w:r>
               <w:rPr>
                 <w:rStyle w:val="Hyperlink"/>
@@ -147,7 +151,7 @@
                 <w:noProof/>
                 <w:webHidden/>
               </w:rPr>
-              <w:instrText xml:space="preserve"> PAGEREF _Toc56087204 \h </w:instrText>
+              <w:instrText xml:space="preserve"> PAGEREF _Toc57449692 \h </w:instrText>
             </w:r>
             <w:r>
               <w:rPr>
@@ -185,10 +189,12 @@
               <w:tab w:val="right" w:leader="dot" w:pos="9016"/>
             </w:tabs>
             <w:rPr>
+              <w:rFonts w:eastAsiaTheme="minorEastAsia"/>
               <w:noProof/>
+              <w:lang w:eastAsia="en-IN"/>
             </w:rPr>
           </w:pPr>
-          <w:hyperlink w:anchor="_Toc56087205" w:history="1">
+          <w:hyperlink w:anchor="_Toc57449693" w:history="1">
             <w:r>
               <w:rPr>
                 <w:rStyle w:val="Hyperlink"/>
@@ -215,7 +221,7 @@
                 <w:noProof/>
                 <w:webHidden/>
               </w:rPr>
-              <w:instrText xml:space="preserve"> PAGEREF _Toc56087205 \h </w:instrText>
+              <w:instrText xml:space="preserve"> PAGEREF _Toc57449693 \h </w:instrText>
             </w:r>
             <w:r>
               <w:rPr>
@@ -236,6 +242,76 @@
                 <w:webHidden/>
               </w:rPr>
               <w:t>2</w:t>
+            </w:r>
+            <w:r>
+              <w:rPr>
+                <w:noProof/>
+                <w:webHidden/>
+              </w:rPr>
+              <w:fldChar w:fldCharType="end"/>
+            </w:r>
+          </w:hyperlink>
+        </w:p>
+        <w:p>
+          <w:pPr>
+            <w:pStyle w:val="TOC1"/>
+            <w:tabs>
+              <w:tab w:val="right" w:leader="dot" w:pos="9016"/>
+            </w:tabs>
+            <w:rPr>
+              <w:rFonts w:eastAsiaTheme="minorEastAsia"/>
+              <w:noProof/>
+              <w:lang w:eastAsia="en-IN"/>
+            </w:rPr>
+          </w:pPr>
+          <w:hyperlink w:anchor="_Toc57449694" w:history="1">
+            <w:r>
+              <w:rPr>
+                <w:rStyle w:val="Hyperlink"/>
+                <w:noProof/>
+              </w:rPr>
+              <w:t>Microservices vs SOA</w:t>
+            </w:r>
+            <w:r>
+              <w:rPr>
+                <w:noProof/>
+                <w:webHidden/>
+              </w:rPr>
+              <w:tab/>
+            </w:r>
+            <w:r>
+              <w:rPr>
+                <w:noProof/>
+                <w:webHidden/>
+              </w:rPr>
+              <w:fldChar w:fldCharType="begin"/>
+            </w:r>
+            <w:r>
+              <w:rPr>
+                <w:noProof/>
+                <w:webHidden/>
+              </w:rPr>
+              <w:instrText xml:space="preserve"> PAGEREF _Toc57449694 \h </w:instrText>
+            </w:r>
+            <w:r>
+              <w:rPr>
+                <w:noProof/>
+                <w:webHidden/>
+              </w:rPr>
+            </w:r>
+            <w:r>
+              <w:rPr>
+                <w:noProof/>
+                <w:webHidden/>
+              </w:rPr>
+              <w:fldChar w:fldCharType="separate"/>
+            </w:r>
+            <w:r>
+              <w:rPr>
+                <w:noProof/>
+                <w:webHidden/>
+              </w:rPr>
+              <w:t>3</w:t>
             </w:r>
             <w:r>
               <w:rPr>
@@ -253,16 +329,18 @@
               <w:tab w:val="right" w:leader="dot" w:pos="9016"/>
             </w:tabs>
             <w:rPr>
+              <w:rFonts w:eastAsiaTheme="minorEastAsia"/>
               <w:noProof/>
+              <w:lang w:eastAsia="en-IN"/>
             </w:rPr>
           </w:pPr>
-          <w:hyperlink w:anchor="_Toc56087206" w:history="1">
+          <w:hyperlink w:anchor="_Toc57449695" w:history="1">
             <w:r>
               <w:rPr>
                 <w:rStyle w:val="Hyperlink"/>
                 <w:noProof/>
               </w:rPr>
-              <w:t>Technology Heterogeneity</w:t>
+              <w:t>Service-Oriented Architecture</w:t>
             </w:r>
             <w:r>
               <w:rPr>
@@ -283,7 +361,7 @@
                 <w:noProof/>
                 <w:webHidden/>
               </w:rPr>
-              <w:instrText xml:space="preserve"> PAGEREF _Toc56087206 \h </w:instrText>
+              <w:instrText xml:space="preserve"> PAGEREF _Toc57449695 \h </w:instrText>
             </w:r>
             <w:r>
               <w:rPr>
@@ -303,7 +381,7 @@
                 <w:noProof/>
                 <w:webHidden/>
               </w:rPr>
-              <w:t>2</w:t>
+              <w:t>3</w:t>
             </w:r>
             <w:r>
               <w:rPr>
@@ -321,16 +399,18 @@
               <w:tab w:val="right" w:leader="dot" w:pos="9016"/>
             </w:tabs>
             <w:rPr>
+              <w:rFonts w:eastAsiaTheme="minorEastAsia"/>
               <w:noProof/>
+              <w:lang w:eastAsia="en-IN"/>
             </w:rPr>
           </w:pPr>
-          <w:hyperlink w:anchor="_Toc56087207" w:history="1">
+          <w:hyperlink w:anchor="_Toc57449696" w:history="1">
             <w:r>
               <w:rPr>
                 <w:rStyle w:val="Hyperlink"/>
                 <w:noProof/>
               </w:rPr>
-              <w:t>Resilience</w:t>
+              <w:t>Microservices</w:t>
             </w:r>
             <w:r>
               <w:rPr>
@@ -351,7 +431,7 @@
                 <w:noProof/>
                 <w:webHidden/>
               </w:rPr>
-              <w:instrText xml:space="preserve"> PAGEREF _Toc56087207 \h </w:instrText>
+              <w:instrText xml:space="preserve"> PAGEREF _Toc57449696 \h </w:instrText>
             </w:r>
             <w:r>
               <w:rPr>
@@ -371,7 +451,7 @@
                 <w:noProof/>
                 <w:webHidden/>
               </w:rPr>
-              <w:t>2</w:t>
+              <w:t>4</w:t>
             </w:r>
             <w:r>
               <w:rPr>
@@ -389,16 +469,18 @@
               <w:tab w:val="right" w:leader="dot" w:pos="9016"/>
             </w:tabs>
             <w:rPr>
+              <w:rFonts w:eastAsiaTheme="minorEastAsia"/>
               <w:noProof/>
+              <w:lang w:eastAsia="en-IN"/>
             </w:rPr>
           </w:pPr>
-          <w:hyperlink w:anchor="_Toc56087208" w:history="1">
+          <w:hyperlink w:anchor="_Toc57449697" w:history="1">
             <w:r>
               <w:rPr>
                 <w:rStyle w:val="Hyperlink"/>
                 <w:noProof/>
               </w:rPr>
-              <w:t>Scaling</w:t>
+              <w:t>Major Differences</w:t>
             </w:r>
             <w:r>
               <w:rPr>
@@ -419,7 +501,7 @@
                 <w:noProof/>
                 <w:webHidden/>
               </w:rPr>
-              <w:instrText xml:space="preserve"> PAGEREF _Toc56087208 \h </w:instrText>
+              <w:instrText xml:space="preserve"> PAGEREF _Toc57449697 \h </w:instrText>
             </w:r>
             <w:r>
               <w:rPr>
@@ -439,7 +521,77 @@
                 <w:noProof/>
                 <w:webHidden/>
               </w:rPr>
-              <w:t>2</w:t>
+              <w:t>4</w:t>
+            </w:r>
+            <w:r>
+              <w:rPr>
+                <w:noProof/>
+                <w:webHidden/>
+              </w:rPr>
+              <w:fldChar w:fldCharType="end"/>
+            </w:r>
+          </w:hyperlink>
+        </w:p>
+        <w:p>
+          <w:pPr>
+            <w:pStyle w:val="TOC1"/>
+            <w:tabs>
+              <w:tab w:val="right" w:leader="dot" w:pos="9016"/>
+            </w:tabs>
+            <w:rPr>
+              <w:rFonts w:eastAsiaTheme="minorEastAsia"/>
+              <w:noProof/>
+              <w:lang w:eastAsia="en-IN"/>
+            </w:rPr>
+          </w:pPr>
+          <w:hyperlink w:anchor="_Toc57449698" w:history="1">
+            <w:r>
+              <w:rPr>
+                <w:rStyle w:val="Hyperlink"/>
+                <w:noProof/>
+              </w:rPr>
+              <w:t>Key Benefits</w:t>
+            </w:r>
+            <w:r>
+              <w:rPr>
+                <w:noProof/>
+                <w:webHidden/>
+              </w:rPr>
+              <w:tab/>
+            </w:r>
+            <w:r>
+              <w:rPr>
+                <w:noProof/>
+                <w:webHidden/>
+              </w:rPr>
+              <w:fldChar w:fldCharType="begin"/>
+            </w:r>
+            <w:r>
+              <w:rPr>
+                <w:noProof/>
+                <w:webHidden/>
+              </w:rPr>
+              <w:instrText xml:space="preserve"> PAGEREF _Toc57449698 \h </w:instrText>
+            </w:r>
+            <w:r>
+              <w:rPr>
+                <w:noProof/>
+                <w:webHidden/>
+              </w:rPr>
+            </w:r>
+            <w:r>
+              <w:rPr>
+                <w:noProof/>
+                <w:webHidden/>
+              </w:rPr>
+              <w:fldChar w:fldCharType="separate"/>
+            </w:r>
+            <w:r>
+              <w:rPr>
+                <w:noProof/>
+                <w:webHidden/>
+              </w:rPr>
+              <w:t>5</w:t>
             </w:r>
             <w:r>
               <w:rPr>
@@ -457,16 +609,18 @@
               <w:tab w:val="right" w:leader="dot" w:pos="9016"/>
             </w:tabs>
             <w:rPr>
+              <w:rFonts w:eastAsiaTheme="minorEastAsia"/>
               <w:noProof/>
+              <w:lang w:eastAsia="en-IN"/>
             </w:rPr>
           </w:pPr>
-          <w:hyperlink w:anchor="_Toc56087209" w:history="1">
+          <w:hyperlink w:anchor="_Toc57449699" w:history="1">
             <w:r>
               <w:rPr>
                 <w:rStyle w:val="Hyperlink"/>
                 <w:noProof/>
               </w:rPr>
-              <w:t>Ease of Deployment</w:t>
+              <w:t>Technology Heterogeneity</w:t>
             </w:r>
             <w:r>
               <w:rPr>
@@ -487,7 +641,7 @@
                 <w:noProof/>
                 <w:webHidden/>
               </w:rPr>
-              <w:instrText xml:space="preserve"> PAGEREF _Toc56087209 \h </w:instrText>
+              <w:instrText xml:space="preserve"> PAGEREF _Toc57449699 \h </w:instrText>
             </w:r>
             <w:r>
               <w:rPr>
@@ -507,7 +661,7 @@
                 <w:noProof/>
                 <w:webHidden/>
               </w:rPr>
-              <w:t>2</w:t>
+              <w:t>5</w:t>
             </w:r>
             <w:r>
               <w:rPr>
@@ -525,16 +679,18 @@
               <w:tab w:val="right" w:leader="dot" w:pos="9016"/>
             </w:tabs>
             <w:rPr>
+              <w:rFonts w:eastAsiaTheme="minorEastAsia"/>
               <w:noProof/>
+              <w:lang w:eastAsia="en-IN"/>
             </w:rPr>
           </w:pPr>
-          <w:hyperlink w:anchor="_Toc56087210" w:history="1">
+          <w:hyperlink w:anchor="_Toc57449700" w:history="1">
             <w:r>
               <w:rPr>
                 <w:rStyle w:val="Hyperlink"/>
                 <w:noProof/>
               </w:rPr>
-              <w:t>Organizational Alignment</w:t>
+              <w:t>Resilience</w:t>
             </w:r>
             <w:r>
               <w:rPr>
@@ -555,7 +711,7 @@
                 <w:noProof/>
                 <w:webHidden/>
               </w:rPr>
-              <w:instrText xml:space="preserve"> PAGEREF _Toc56087210 \h </w:instrText>
+              <w:instrText xml:space="preserve"> PAGEREF _Toc57449700 \h </w:instrText>
             </w:r>
             <w:r>
               <w:rPr>
@@ -575,7 +731,7 @@
                 <w:noProof/>
                 <w:webHidden/>
               </w:rPr>
-              <w:t>2</w:t>
+              <w:t>5</w:t>
             </w:r>
             <w:r>
               <w:rPr>
@@ -593,16 +749,18 @@
               <w:tab w:val="right" w:leader="dot" w:pos="9016"/>
             </w:tabs>
             <w:rPr>
+              <w:rFonts w:eastAsiaTheme="minorEastAsia"/>
               <w:noProof/>
+              <w:lang w:eastAsia="en-IN"/>
             </w:rPr>
           </w:pPr>
-          <w:hyperlink w:anchor="_Toc56087211" w:history="1">
+          <w:hyperlink w:anchor="_Toc57449701" w:history="1">
             <w:r>
               <w:rPr>
                 <w:rStyle w:val="Hyperlink"/>
                 <w:noProof/>
               </w:rPr>
-              <w:t>Composability</w:t>
+              <w:t>Scaling</w:t>
             </w:r>
             <w:r>
               <w:rPr>
@@ -623,7 +781,7 @@
                 <w:noProof/>
                 <w:webHidden/>
               </w:rPr>
-              <w:instrText xml:space="preserve"> PAGEREF _Toc56087211 \h </w:instrText>
+              <w:instrText xml:space="preserve"> PAGEREF _Toc57449701 \h </w:instrText>
             </w:r>
             <w:r>
               <w:rPr>
@@ -643,7 +801,7 @@
                 <w:noProof/>
                 <w:webHidden/>
               </w:rPr>
-              <w:t>2</w:t>
+              <w:t>6</w:t>
             </w:r>
             <w:r>
               <w:rPr>
@@ -661,15 +819,227 @@
               <w:tab w:val="right" w:leader="dot" w:pos="9016"/>
             </w:tabs>
             <w:rPr>
+              <w:rFonts w:eastAsiaTheme="minorEastAsia"/>
               <w:noProof/>
+              <w:lang w:eastAsia="en-IN"/>
             </w:rPr>
           </w:pPr>
-          <w:hyperlink w:anchor="_Toc56087212" w:history="1">
+          <w:hyperlink w:anchor="_Toc57449702" w:history="1">
             <w:r>
               <w:rPr>
                 <w:rStyle w:val="Hyperlink"/>
                 <w:noProof/>
               </w:rPr>
+              <w:t>Ease of Deployment</w:t>
+            </w:r>
+            <w:r>
+              <w:rPr>
+                <w:noProof/>
+                <w:webHidden/>
+              </w:rPr>
+              <w:tab/>
+            </w:r>
+            <w:r>
+              <w:rPr>
+                <w:noProof/>
+                <w:webHidden/>
+              </w:rPr>
+              <w:fldChar w:fldCharType="begin"/>
+            </w:r>
+            <w:r>
+              <w:rPr>
+                <w:noProof/>
+                <w:webHidden/>
+              </w:rPr>
+              <w:instrText xml:space="preserve"> PAGEREF _Toc57449702 \h </w:instrText>
+            </w:r>
+            <w:r>
+              <w:rPr>
+                <w:noProof/>
+                <w:webHidden/>
+              </w:rPr>
+            </w:r>
+            <w:r>
+              <w:rPr>
+                <w:noProof/>
+                <w:webHidden/>
+              </w:rPr>
+              <w:fldChar w:fldCharType="separate"/>
+            </w:r>
+            <w:r>
+              <w:rPr>
+                <w:noProof/>
+                <w:webHidden/>
+              </w:rPr>
+              <w:t>6</w:t>
+            </w:r>
+            <w:r>
+              <w:rPr>
+                <w:noProof/>
+                <w:webHidden/>
+              </w:rPr>
+              <w:fldChar w:fldCharType="end"/>
+            </w:r>
+          </w:hyperlink>
+        </w:p>
+        <w:p>
+          <w:pPr>
+            <w:pStyle w:val="TOC2"/>
+            <w:tabs>
+              <w:tab w:val="right" w:leader="dot" w:pos="9016"/>
+            </w:tabs>
+            <w:rPr>
+              <w:rFonts w:eastAsiaTheme="minorEastAsia"/>
+              <w:noProof/>
+              <w:lang w:eastAsia="en-IN"/>
+            </w:rPr>
+          </w:pPr>
+          <w:hyperlink w:anchor="_Toc57449703" w:history="1">
+            <w:r>
+              <w:rPr>
+                <w:rStyle w:val="Hyperlink"/>
+                <w:noProof/>
+              </w:rPr>
+              <w:t>Organizational Alignment</w:t>
+            </w:r>
+            <w:r>
+              <w:rPr>
+                <w:noProof/>
+                <w:webHidden/>
+              </w:rPr>
+              <w:tab/>
+            </w:r>
+            <w:r>
+              <w:rPr>
+                <w:noProof/>
+                <w:webHidden/>
+              </w:rPr>
+              <w:fldChar w:fldCharType="begin"/>
+            </w:r>
+            <w:r>
+              <w:rPr>
+                <w:noProof/>
+                <w:webHidden/>
+              </w:rPr>
+              <w:instrText xml:space="preserve"> PAGEREF _Toc57449703 \h </w:instrText>
+            </w:r>
+            <w:r>
+              <w:rPr>
+                <w:noProof/>
+                <w:webHidden/>
+              </w:rPr>
+            </w:r>
+            <w:r>
+              <w:rPr>
+                <w:noProof/>
+                <w:webHidden/>
+              </w:rPr>
+              <w:fldChar w:fldCharType="separate"/>
+            </w:r>
+            <w:r>
+              <w:rPr>
+                <w:noProof/>
+                <w:webHidden/>
+              </w:rPr>
+              <w:t>6</w:t>
+            </w:r>
+            <w:r>
+              <w:rPr>
+                <w:noProof/>
+                <w:webHidden/>
+              </w:rPr>
+              <w:fldChar w:fldCharType="end"/>
+            </w:r>
+          </w:hyperlink>
+        </w:p>
+        <w:p>
+          <w:pPr>
+            <w:pStyle w:val="TOC2"/>
+            <w:tabs>
+              <w:tab w:val="right" w:leader="dot" w:pos="9016"/>
+            </w:tabs>
+            <w:rPr>
+              <w:rFonts w:eastAsiaTheme="minorEastAsia"/>
+              <w:noProof/>
+              <w:lang w:eastAsia="en-IN"/>
+            </w:rPr>
+          </w:pPr>
+          <w:hyperlink w:anchor="_Toc57449704" w:history="1">
+            <w:r>
+              <w:rPr>
+                <w:rStyle w:val="Hyperlink"/>
+                <w:noProof/>
+              </w:rPr>
+              <w:t>Composability</w:t>
+            </w:r>
+            <w:r>
+              <w:rPr>
+                <w:noProof/>
+                <w:webHidden/>
+              </w:rPr>
+              <w:tab/>
+            </w:r>
+            <w:r>
+              <w:rPr>
+                <w:noProof/>
+                <w:webHidden/>
+              </w:rPr>
+              <w:fldChar w:fldCharType="begin"/>
+            </w:r>
+            <w:r>
+              <w:rPr>
+                <w:noProof/>
+                <w:webHidden/>
+              </w:rPr>
+              <w:instrText xml:space="preserve"> PAGEREF _Toc57449704 \h </w:instrText>
+            </w:r>
+            <w:r>
+              <w:rPr>
+                <w:noProof/>
+                <w:webHidden/>
+              </w:rPr>
+            </w:r>
+            <w:r>
+              <w:rPr>
+                <w:noProof/>
+                <w:webHidden/>
+              </w:rPr>
+              <w:fldChar w:fldCharType="separate"/>
+            </w:r>
+            <w:r>
+              <w:rPr>
+                <w:noProof/>
+                <w:webHidden/>
+              </w:rPr>
+              <w:t>6</w:t>
+            </w:r>
+            <w:r>
+              <w:rPr>
+                <w:noProof/>
+                <w:webHidden/>
+              </w:rPr>
+              <w:fldChar w:fldCharType="end"/>
+            </w:r>
+          </w:hyperlink>
+        </w:p>
+        <w:p>
+          <w:pPr>
+            <w:pStyle w:val="TOC2"/>
+            <w:tabs>
+              <w:tab w:val="right" w:leader="dot" w:pos="9016"/>
+            </w:tabs>
+            <w:rPr>
+              <w:rFonts w:eastAsiaTheme="minorEastAsia"/>
+              <w:noProof/>
+              <w:lang w:eastAsia="en-IN"/>
+            </w:rPr>
+          </w:pPr>
+          <w:hyperlink w:anchor="_Toc57449705" w:history="1">
+            <w:r>
+              <w:rPr>
+                <w:rStyle w:val="Hyperlink"/>
+                <w:noProof/>
+              </w:rPr>
               <w:t>Optimizing for Replaceability</w:t>
             </w:r>
             <w:r>
@@ -691,7 +1061,7 @@
                 <w:noProof/>
                 <w:webHidden/>
               </w:rPr>
-              <w:instrText xml:space="preserve"> PAGEREF _Toc56087212 \h </w:instrText>
+              <w:instrText xml:space="preserve"> PAGEREF _Toc57449705 \h </w:instrText>
             </w:r>
             <w:r>
               <w:rPr>
@@ -711,7 +1081,7 @@
                 <w:noProof/>
                 <w:webHidden/>
               </w:rPr>
-              <w:t>2</w:t>
+              <w:t>6</w:t>
             </w:r>
             <w:r>
               <w:rPr>
@@ -729,10 +1099,12 @@
               <w:tab w:val="right" w:leader="dot" w:pos="9016"/>
             </w:tabs>
             <w:rPr>
+              <w:rFonts w:eastAsiaTheme="minorEastAsia"/>
               <w:noProof/>
+              <w:lang w:eastAsia="en-IN"/>
             </w:rPr>
           </w:pPr>
-          <w:hyperlink w:anchor="_Toc56087213" w:history="1">
+          <w:hyperlink w:anchor="_Toc57449706" w:history="1">
             <w:r>
               <w:rPr>
                 <w:rStyle w:val="Hyperlink"/>
@@ -759,7 +1131,7 @@
                 <w:noProof/>
                 <w:webHidden/>
               </w:rPr>
-              <w:instrText xml:space="preserve"> PAGEREF _Toc56087213 \h </w:instrText>
+              <w:instrText xml:space="preserve"> PAGEREF _Toc57449706 \h </w:instrText>
             </w:r>
             <w:r>
               <w:rPr>
@@ -779,7 +1151,7 @@
                 <w:noProof/>
                 <w:webHidden/>
               </w:rPr>
-              <w:t>2</w:t>
+              <w:t>7</w:t>
             </w:r>
             <w:r>
               <w:rPr>
@@ -797,10 +1169,12 @@
               <w:tab w:val="right" w:leader="dot" w:pos="9016"/>
             </w:tabs>
             <w:rPr>
+              <w:rFonts w:eastAsiaTheme="minorEastAsia"/>
               <w:noProof/>
+              <w:lang w:eastAsia="en-IN"/>
             </w:rPr>
           </w:pPr>
-          <w:hyperlink w:anchor="_Toc56087214" w:history="1">
+          <w:hyperlink w:anchor="_Toc57449707" w:history="1">
             <w:r>
               <w:rPr>
                 <w:rStyle w:val="Hyperlink"/>
@@ -827,7 +1201,7 @@
                 <w:noProof/>
                 <w:webHidden/>
               </w:rPr>
-              <w:instrText xml:space="preserve"> PAGEREF _Toc56087214 \h </w:instrText>
+              <w:instrText xml:space="preserve"> PAGEREF _Toc57449707 \h </w:instrText>
             </w:r>
             <w:r>
               <w:rPr>
@@ -847,7 +1221,7 @@
                 <w:noProof/>
                 <w:webHidden/>
               </w:rPr>
-              <w:t>2</w:t>
+              <w:t>8</w:t>
             </w:r>
             <w:r>
               <w:rPr>
@@ -865,10 +1239,12 @@
               <w:tab w:val="right" w:leader="dot" w:pos="9016"/>
             </w:tabs>
             <w:rPr>
+              <w:rFonts w:eastAsiaTheme="minorEastAsia"/>
               <w:noProof/>
+              <w:lang w:eastAsia="en-IN"/>
             </w:rPr>
           </w:pPr>
-          <w:hyperlink w:anchor="_Toc56087215" w:history="1">
+          <w:hyperlink w:anchor="_Toc57449708" w:history="1">
             <w:r>
               <w:rPr>
                 <w:rStyle w:val="Hyperlink"/>
@@ -895,7 +1271,7 @@
                 <w:noProof/>
                 <w:webHidden/>
               </w:rPr>
-              <w:instrText xml:space="preserve"> PAGEREF _Toc56087215 \h </w:instrText>
+              <w:instrText xml:space="preserve"> PAGEREF _Toc57449708 \h </w:instrText>
             </w:r>
             <w:r>
               <w:rPr>
@@ -915,7 +1291,7 @@
                 <w:noProof/>
                 <w:webHidden/>
               </w:rPr>
-              <w:t>2</w:t>
+              <w:t>8</w:t>
             </w:r>
             <w:r>
               <w:rPr>
@@ -933,10 +1309,12 @@
               <w:tab w:val="right" w:leader="dot" w:pos="9016"/>
             </w:tabs>
             <w:rPr>
+              <w:rFonts w:eastAsiaTheme="minorEastAsia"/>
               <w:noProof/>
+              <w:lang w:eastAsia="en-IN"/>
             </w:rPr>
           </w:pPr>
-          <w:hyperlink w:anchor="_Toc56087216" w:history="1">
+          <w:hyperlink w:anchor="_Toc57449709" w:history="1">
             <w:r>
               <w:rPr>
                 <w:rStyle w:val="Hyperlink"/>
@@ -963,7 +1341,7 @@
                 <w:noProof/>
                 <w:webHidden/>
               </w:rPr>
-              <w:instrText xml:space="preserve"> PAGEREF _Toc56087216 \h </w:instrText>
+              <w:instrText xml:space="preserve"> PAGEREF _Toc57449709 \h </w:instrText>
             </w:r>
             <w:r>
               <w:rPr>
@@ -983,7 +1361,7 @@
                 <w:noProof/>
                 <w:webHidden/>
               </w:rPr>
-              <w:t>2</w:t>
+              <w:t>8</w:t>
             </w:r>
             <w:r>
               <w:rPr>
@@ -1001,10 +1379,12 @@
               <w:tab w:val="right" w:leader="dot" w:pos="9016"/>
             </w:tabs>
             <w:rPr>
+              <w:rFonts w:eastAsiaTheme="minorEastAsia"/>
               <w:noProof/>
+              <w:lang w:eastAsia="en-IN"/>
             </w:rPr>
           </w:pPr>
-          <w:hyperlink w:anchor="_Toc56087217" w:history="1">
+          <w:hyperlink w:anchor="_Toc57449710" w:history="1">
             <w:r>
               <w:rPr>
                 <w:rStyle w:val="Hyperlink"/>
@@ -1031,7 +1411,7 @@
                 <w:noProof/>
                 <w:webHidden/>
               </w:rPr>
-              <w:instrText xml:space="preserve"> PAGEREF _Toc56087217 \h </w:instrText>
+              <w:instrText xml:space="preserve"> PAGEREF _Toc57449710 \h </w:instrText>
             </w:r>
             <w:r>
               <w:rPr>
@@ -1051,7 +1431,7 @@
                 <w:noProof/>
                 <w:webHidden/>
               </w:rPr>
-              <w:t>2</w:t>
+              <w:t>8</w:t>
             </w:r>
             <w:r>
               <w:rPr>
@@ -1101,7 +1481,7 @@
       <w:pPr>
         <w:pStyle w:val="Heading1"/>
       </w:pPr>
-      <w:bookmarkStart w:id="0" w:name="_Toc56087203"/>
+      <w:bookmarkStart w:id="0" w:name="_Toc57449691"/>
       <w:r>
         <w:t>What are microservices ?</w:t>
       </w:r>
@@ -1119,7 +1499,7 @@
       <w:pPr>
         <w:pStyle w:val="Heading2"/>
       </w:pPr>
-      <w:bookmarkStart w:id="1" w:name="_Toc56087204"/>
+      <w:bookmarkStart w:id="1" w:name="_Toc57449692"/>
       <w:r>
         <w:t>Small, and Focused on Doing One Thing Well</w:t>
       </w:r>
@@ -1217,7 +1597,7 @@
       <w:pPr>
         <w:pStyle w:val="Heading2"/>
       </w:pPr>
-      <w:bookmarkStart w:id="2" w:name="_Toc56087205"/>
+      <w:bookmarkStart w:id="2" w:name="_Toc57449693"/>
       <w:r>
         <w:t>Autonomous</w:t>
       </w:r>
@@ -1268,13 +1648,14 @@
       <w:pPr>
         <w:pStyle w:val="Heading1"/>
       </w:pPr>
+      <w:bookmarkStart w:id="3" w:name="_Toc57449694"/>
       <w:r>
         <w:lastRenderedPageBreak/>
         <w:t>Microservices vs SOA</w:t>
       </w:r>
-    </w:p>
-    <w:p>
-      <w:bookmarkStart w:id="3" w:name="_Toc56087206"/>
+      <w:bookmarkEnd w:id="3"/>
+    </w:p>
+    <w:p>
       <w:r>
         <w:rPr>
           <w:noProof/>
@@ -1344,9 +1725,11 @@
       <w:pPr>
         <w:pStyle w:val="Heading2"/>
       </w:pPr>
+      <w:bookmarkStart w:id="4" w:name="_Toc57449695"/>
       <w:r>
         <w:t>Service-Oriented Architecture</w:t>
       </w:r>
+      <w:bookmarkEnd w:id="4"/>
     </w:p>
     <w:p>
       <w:r>
@@ -1690,10 +2073,12 @@
       <w:pPr>
         <w:pStyle w:val="Heading2"/>
       </w:pPr>
+      <w:bookmarkStart w:id="5" w:name="_Toc57449696"/>
       <w:r>
         <w:lastRenderedPageBreak/>
         <w:t>Microservices</w:t>
       </w:r>
+      <w:bookmarkEnd w:id="5"/>
     </w:p>
     <w:p>
       <w:r>
@@ -1865,9 +2250,11 @@
       <w:pPr>
         <w:pStyle w:val="Heading2"/>
       </w:pPr>
+      <w:bookmarkStart w:id="6" w:name="_Toc57449697"/>
       <w:r>
         <w:t>Major Differences</w:t>
       </w:r>
+      <w:bookmarkEnd w:id="6"/>
     </w:p>
     <w:tbl>
       <w:tblPr>
@@ -2334,11 +2721,27 @@
     </w:p>
     <w:p>
       <w:pPr>
+        <w:rPr>
+          <w:rFonts w:asciiTheme="majorHAnsi" w:eastAsiaTheme="majorEastAsia" w:hAnsiTheme="majorHAnsi" w:cstheme="majorBidi"/>
+          <w:color w:val="2F5496" w:themeColor="accent1" w:themeShade="BF"/>
+          <w:sz w:val="32"/>
+          <w:szCs w:val="32"/>
+        </w:rPr>
+      </w:pPr>
+      <w:bookmarkStart w:id="7" w:name="_Toc57449698"/>
+      <w:r>
+        <w:br w:type="page"/>
+      </w:r>
+    </w:p>
+    <w:p>
+      <w:pPr>
         <w:pStyle w:val="Heading1"/>
       </w:pPr>
       <w:r>
+        <w:lastRenderedPageBreak/>
         <w:t>Key Benefits</w:t>
       </w:r>
+      <w:bookmarkEnd w:id="7"/>
     </w:p>
     <w:p>
       <w:r>
@@ -2352,122 +2755,563 @@
       <w:pPr>
         <w:pStyle w:val="Heading2"/>
       </w:pPr>
+      <w:bookmarkStart w:id="8" w:name="_Toc57449699"/>
       <w:r>
         <w:t>Technology Heterogeneity</w:t>
       </w:r>
-      <w:bookmarkEnd w:id="3"/>
+      <w:bookmarkEnd w:id="8"/>
+    </w:p>
+    <w:p>
+      <w:r>
+        <w:t>If one part of our system needs to improve its performance, we might decide to use a different technology</w:t>
+      </w:r>
+      <w:r>
+        <w:t xml:space="preserve"> stack that is better able to achieve the performance levels required.</w:t>
+      </w:r>
+    </w:p>
+    <w:p>
+      <w:r>
+        <w:t>We could also decide that how we store our</w:t>
+      </w:r>
+      <w:r>
+        <w:t xml:space="preserve"> data needs to change for different parts of our system.</w:t>
+      </w:r>
+    </w:p>
+    <w:p>
+      <w:pPr>
+        <w:rPr>
+          <w:color w:val="FF0000"/>
+        </w:rPr>
+      </w:pPr>
+      <w:r>
+        <w:rPr>
+          <w:color w:val="FF0000"/>
+        </w:rPr>
+        <w:t>With a monolithic application, if we want to try a new programming language, or framework, any change will impact a large amount of my system.</w:t>
+      </w:r>
+    </w:p>
+    <w:p>
+      <w:pPr>
+        <w:pStyle w:val="Heading2"/>
+        <w:rPr>
+          <w:color w:val="FF0000"/>
+        </w:rPr>
+      </w:pPr>
+      <w:bookmarkStart w:id="9" w:name="_Toc57449700"/>
+      <w:r>
+        <w:t>Resilience</w:t>
+      </w:r>
+      <w:bookmarkEnd w:id="9"/>
+    </w:p>
+    <w:p>
+      <w:r>
+        <w:t xml:space="preserve">A key concept in resilience engineering is the bulkhead. </w:t>
+      </w:r>
+    </w:p>
+    <w:p>
+      <w:r>
+        <w:t>If one component of a system fails, but that failure doesn’t cascade, the problem can be isolated</w:t>
+      </w:r>
+      <w:r>
+        <w:t xml:space="preserve"> and the rest of the system can carry on working.</w:t>
+      </w:r>
+    </w:p>
+    <w:p>
+      <w:r>
+        <w:t>Service boundaries become obvious bulkheads.</w:t>
+      </w:r>
+    </w:p>
+    <w:p>
+      <w:pPr>
+        <w:pStyle w:val="Heading2"/>
+      </w:pPr>
+      <w:bookmarkStart w:id="10" w:name="_Toc57449701"/>
+      <w:r>
+        <w:t>Scaling</w:t>
+      </w:r>
+      <w:bookmarkEnd w:id="10"/>
+    </w:p>
+    <w:p>
+      <w:r>
+        <w:t>With a large, monolithic service, we have to scale everything together. One small part of our overall system is constrained in performance, but if that behaviour is locked up in a giant monolithic application, we have to handle scaling everything as a piece. With small services, we can just scale those services that need scaling, allowing us to run other parts of the system on smaller, less powerful hardware.</w:t>
+      </w:r>
+    </w:p>
+    <w:p>
+      <w:pPr>
+        <w:pStyle w:val="Heading2"/>
+      </w:pPr>
+      <w:bookmarkStart w:id="11" w:name="_Toc57449702"/>
+      <w:r>
+        <w:t>Ease of Deployment</w:t>
+      </w:r>
+      <w:bookmarkEnd w:id="11"/>
+    </w:p>
+    <w:p>
+      <w:r>
+        <w:t>A one-line change to a million-line-long monolithic application requires the whole application to be deployed in order to re</w:t>
+      </w:r>
+      <w:r>
+        <w:t>lease the change.</w:t>
+      </w:r>
+    </w:p>
+    <w:p>
+      <w:r>
+        <w:t xml:space="preserve">That could be a </w:t>
+      </w:r>
+      <w:r>
+        <w:rPr>
+          <w:highlight w:val="yellow"/>
+        </w:rPr>
+        <w:t>large-impact, high-risk deployment</w:t>
+      </w:r>
+      <w:r>
+        <w:t>.</w:t>
+      </w:r>
+    </w:p>
+    <w:p>
+      <w:pPr>
+        <w:pStyle w:val="Quote"/>
+      </w:pPr>
+      <w:r>
+        <w:t xml:space="preserve">“the </w:t>
+      </w:r>
+      <w:r>
+        <w:t xml:space="preserve">bigger the delta between the releases, </w:t>
+      </w:r>
+      <w:r>
+        <w:br/>
+        <w:t>the higher the risk that something will go wrong</w:t>
+      </w:r>
+      <w:r>
+        <w:t>”</w:t>
+      </w:r>
+    </w:p>
+    <w:p>
+      <w:pPr>
+        <w:pStyle w:val="Quote"/>
+        <w:ind w:left="0"/>
+        <w:jc w:val="left"/>
+        <w:rPr>
+          <w:i w:val="0"/>
+          <w:iCs w:val="0"/>
+        </w:rPr>
+      </w:pPr>
+      <w:r>
+        <w:rPr>
+          <w:i w:val="0"/>
+          <w:iCs w:val="0"/>
+          <w:color w:val="auto"/>
+        </w:rPr>
+        <w:t xml:space="preserve">With microservices, </w:t>
+      </w:r>
+      <w:r>
+        <w:rPr>
+          <w:i w:val="0"/>
+          <w:iCs w:val="0"/>
+        </w:rPr>
+        <w:t xml:space="preserve">a change to a single service can be made and deployed independent to the rest of the system. This will allow us to get our code deployed faster. </w:t>
+      </w:r>
+    </w:p>
+    <w:p>
+      <w:pPr>
+        <w:pStyle w:val="Quote"/>
+        <w:ind w:left="0"/>
+        <w:jc w:val="left"/>
+        <w:rPr>
+          <w:i w:val="0"/>
+          <w:iCs w:val="0"/>
+        </w:rPr>
+      </w:pPr>
+      <w:r>
+        <w:rPr>
+          <w:i w:val="0"/>
+          <w:iCs w:val="0"/>
+        </w:rPr>
+        <w:t>If a problem does occur, it can be isolated quickly to an individual service, making fast rollback easy to achieve; update rollout becomes faster as well.</w:t>
+      </w:r>
+    </w:p>
+    <w:p>
+      <w:pPr>
+        <w:pStyle w:val="Heading2"/>
+      </w:pPr>
+      <w:bookmarkStart w:id="12" w:name="_Toc57449703"/>
+      <w:r>
+        <w:t>Organizational Alignment</w:t>
+      </w:r>
+      <w:bookmarkEnd w:id="12"/>
+    </w:p>
+    <w:p>
+      <w:r>
+        <w:t>Microservices allow use to better align our architecture to our organization, helping us:</w:t>
+      </w:r>
+    </w:p>
+    <w:p>
+      <w:pPr>
+        <w:pStyle w:val="ListParagraph"/>
+        <w:numPr>
+          <w:ilvl w:val="0"/>
+          <w:numId w:val="3"/>
+        </w:numPr>
+      </w:pPr>
+      <w:r>
+        <w:t>Minimizing the number of people working on any one codebase to hit the sweet spot of team size and productivity.</w:t>
+      </w:r>
+    </w:p>
+    <w:p>
+      <w:pPr>
+        <w:pStyle w:val="ListParagraph"/>
+        <w:numPr>
+          <w:ilvl w:val="0"/>
+          <w:numId w:val="3"/>
+        </w:numPr>
+      </w:pPr>
+      <w:r>
+        <w:t>Shift ownership of services between teams to try to keep people working on one service collocated.</w:t>
+      </w:r>
+    </w:p>
+    <w:p>
+      <w:pPr>
+        <w:pStyle w:val="Heading2"/>
+      </w:pPr>
+      <w:bookmarkStart w:id="13" w:name="_Toc57449704"/>
+      <w:r>
+        <w:lastRenderedPageBreak/>
+        <w:t>Composability</w:t>
+      </w:r>
+      <w:bookmarkEnd w:id="13"/>
+    </w:p>
+    <w:p>
+      <w:r>
+        <w:t>With microservices, we allow for our functionality to be consumed in different ways for different purposes.</w:t>
+      </w:r>
+    </w:p>
+    <w:p>
+      <w:pPr>
+        <w:pStyle w:val="Heading2"/>
+      </w:pPr>
+      <w:bookmarkStart w:id="14" w:name="_Toc57449705"/>
+      <w:r>
+        <w:t>Optimizing for Replaceability</w:t>
+      </w:r>
+      <w:bookmarkEnd w:id="14"/>
+    </w:p>
+    <w:p>
+      <w:pPr>
+        <w:rPr>
+          <w:rFonts w:asciiTheme="majorHAnsi" w:eastAsiaTheme="majorEastAsia" w:hAnsiTheme="majorHAnsi" w:cstheme="majorBidi"/>
+          <w:color w:val="2F5496" w:themeColor="accent1" w:themeShade="BF"/>
+          <w:sz w:val="32"/>
+          <w:szCs w:val="32"/>
+        </w:rPr>
+      </w:pPr>
+      <w:r>
+        <w:t>With our individual services being small in size, the cost to replace them with a better implementation, or even delete them altogether, is much easier to manage.</w:t>
+      </w:r>
+      <w:r>
+        <w:br w:type="page"/>
+      </w:r>
+    </w:p>
+    <w:p>
+      <w:pPr>
+        <w:pStyle w:val="Heading1"/>
+      </w:pPr>
+      <w:bookmarkStart w:id="15" w:name="_Toc57449706"/>
+      <w:r>
+        <w:lastRenderedPageBreak/>
+        <w:t>What About Service-Oriented Architecture ?</w:t>
+      </w:r>
+      <w:bookmarkEnd w:id="15"/>
+    </w:p>
+    <w:p>
+      <w:r>
+        <w:t xml:space="preserve">Service-oriented architecture (SOA) is a design approach where multiple services collaborate to provide some end set of capabilities. </w:t>
+      </w:r>
+    </w:p>
+    <w:p>
+      <w:r>
+        <w:t>A service here typically means a completely separate OS process.</w:t>
+      </w:r>
+    </w:p>
+    <w:p>
+      <w:r>
+        <w:t>Communication between these services occurs via calls across a network rather than method calls within a process boundary.</w:t>
+      </w:r>
+    </w:p>
+    <w:p>
+      <w:r>
+        <w:t>It aims to make it easier to maintain or rewrite software, as theoretically we can replace one service with another without anyone knowing, as long as the semantics of the service don’t change too much.</w:t>
+      </w:r>
+    </w:p>
+    <w:p>
+      <w:r>
+        <w:t>Problems with SOA:</w:t>
+      </w:r>
+    </w:p>
+    <w:p>
+      <w:pPr>
+        <w:pStyle w:val="ListParagraph"/>
+        <w:numPr>
+          <w:ilvl w:val="0"/>
+          <w:numId w:val="4"/>
+        </w:numPr>
+        <w:rPr>
+          <w:rFonts w:asciiTheme="majorHAnsi" w:eastAsiaTheme="majorEastAsia" w:hAnsiTheme="majorHAnsi" w:cstheme="majorBidi"/>
+          <w:color w:val="2F5496" w:themeColor="accent1" w:themeShade="BF"/>
+          <w:sz w:val="26"/>
+          <w:szCs w:val="26"/>
+        </w:rPr>
+      </w:pPr>
+      <w:r>
+        <w:t>Communication protocols,</w:t>
+      </w:r>
+    </w:p>
+    <w:p>
+      <w:pPr>
+        <w:pStyle w:val="ListParagraph"/>
+        <w:numPr>
+          <w:ilvl w:val="0"/>
+          <w:numId w:val="4"/>
+        </w:numPr>
+        <w:rPr>
+          <w:rFonts w:asciiTheme="majorHAnsi" w:eastAsiaTheme="majorEastAsia" w:hAnsiTheme="majorHAnsi" w:cstheme="majorBidi"/>
+          <w:color w:val="2F5496" w:themeColor="accent1" w:themeShade="BF"/>
+          <w:sz w:val="26"/>
+          <w:szCs w:val="26"/>
+        </w:rPr>
+      </w:pPr>
+      <w:r>
+        <w:t>Vendor middleware</w:t>
+      </w:r>
+      <w:r>
+        <w:t>,</w:t>
+      </w:r>
+    </w:p>
+    <w:p>
+      <w:pPr>
+        <w:pStyle w:val="ListParagraph"/>
+        <w:numPr>
+          <w:ilvl w:val="0"/>
+          <w:numId w:val="4"/>
+        </w:numPr>
+        <w:rPr>
+          <w:rFonts w:asciiTheme="majorHAnsi" w:eastAsiaTheme="majorEastAsia" w:hAnsiTheme="majorHAnsi" w:cstheme="majorBidi"/>
+          <w:color w:val="2F5496" w:themeColor="accent1" w:themeShade="BF"/>
+          <w:sz w:val="26"/>
+          <w:szCs w:val="26"/>
+        </w:rPr>
+      </w:pPr>
+      <w:r>
+        <w:t>A lack of guidance about service granularity</w:t>
+      </w:r>
+      <w:r>
+        <w:t>, or</w:t>
+      </w:r>
+    </w:p>
+    <w:p>
+      <w:pPr>
+        <w:pStyle w:val="ListParagraph"/>
+        <w:numPr>
+          <w:ilvl w:val="0"/>
+          <w:numId w:val="4"/>
+        </w:numPr>
+        <w:rPr>
+          <w:rFonts w:asciiTheme="majorHAnsi" w:eastAsiaTheme="majorEastAsia" w:hAnsiTheme="majorHAnsi" w:cstheme="majorBidi"/>
+          <w:color w:val="2F5496" w:themeColor="accent1" w:themeShade="BF"/>
+          <w:sz w:val="26"/>
+          <w:szCs w:val="26"/>
+        </w:rPr>
+      </w:pPr>
+      <w:r>
+        <w:t>Wrong guidance or picking places to split your system</w:t>
+      </w:r>
+      <w:r>
+        <w:t>.</w:t>
+      </w:r>
+    </w:p>
+    <w:p>
+      <w:pPr>
+        <w:pStyle w:val="Heading2"/>
+      </w:pPr>
+      <w:bookmarkStart w:id="16" w:name="_Toc57449707"/>
+      <w:r>
+        <w:t>Other Decompositional Techniques</w:t>
+      </w:r>
+      <w:bookmarkEnd w:id="16"/>
+    </w:p>
+    <w:p>
+      <w:pPr>
+        <w:pStyle w:val="Heading3"/>
+      </w:pPr>
+      <w:bookmarkStart w:id="17" w:name="_Toc57449708"/>
+      <w:r>
+        <w:t>Shared Libraries</w:t>
+      </w:r>
+      <w:bookmarkEnd w:id="17"/>
+    </w:p>
+    <w:p>
+      <w:r>
+        <w:t>A very standard Decompositional technique that is built into virtually any language is br</w:t>
+      </w:r>
+      <w:r>
+        <w:t>e</w:t>
+      </w:r>
+      <w:r>
+        <w:t>aking down a codebase into multiple libraries.</w:t>
+      </w:r>
+      <w:r>
+        <w:t xml:space="preserve"> These libraries may be provided by third parties or created in one’s own organization.</w:t>
+      </w:r>
+    </w:p>
+    <w:p>
+      <w:r>
+        <w:t>Libraries give you a way to share functionality between teams and services.</w:t>
+      </w:r>
+    </w:p>
+    <w:p>
+      <w:r>
+        <w:t>But these have some drawbacks:</w:t>
+      </w:r>
+    </w:p>
+    <w:p>
+      <w:pPr>
+        <w:pStyle w:val="ListParagraph"/>
+        <w:numPr>
+          <w:ilvl w:val="0"/>
+          <w:numId w:val="5"/>
+        </w:numPr>
+      </w:pPr>
+      <w:r>
+        <w:t>You lose technology heterogeneity; platform would become the</w:t>
+      </w:r>
+      <w:r>
+        <w:t xml:space="preserve"> dependent on the library-language</w:t>
+      </w:r>
+      <w:r>
+        <w:t>.</w:t>
+      </w:r>
+    </w:p>
+    <w:p>
+      <w:pPr>
+        <w:pStyle w:val="ListParagraph"/>
+        <w:numPr>
+          <w:ilvl w:val="0"/>
+          <w:numId w:val="5"/>
+        </w:numPr>
+      </w:pPr>
+      <w:r>
+        <w:t>The ease with which you can scale parts of your system independently from each other is truncated.</w:t>
+      </w:r>
+    </w:p>
+    <w:p>
+      <w:pPr>
+        <w:pStyle w:val="ListParagraph"/>
+        <w:numPr>
+          <w:ilvl w:val="0"/>
+          <w:numId w:val="5"/>
+        </w:numPr>
+      </w:pPr>
+      <w:r>
+        <w:t>Unless the libraries are dynamically linked</w:t>
+      </w:r>
+      <w:r>
+        <w:t xml:space="preserve">, a new library cannot be deployed without redeploying the entire process </w:t>
+      </w:r>
+      <w:r>
+        <w:sym w:font="Wingdings" w:char="F0E8"/>
+      </w:r>
+      <w:r>
+        <w:t xml:space="preserve"> Ability to deploy changes in isolation is reduced.</w:t>
+      </w:r>
+    </w:p>
+    <w:p>
+      <w:r>
+        <w:t>Services can and should make heavy use of third-party libraries to reuse common code. But they don’t get us all the way here.</w:t>
+      </w:r>
+    </w:p>
+    <w:p>
+      <w:pPr>
+        <w:pStyle w:val="Heading2"/>
+      </w:pPr>
+      <w:bookmarkStart w:id="18" w:name="_Toc57449709"/>
+      <w:r>
+        <w:t>Modules</w:t>
+      </w:r>
+      <w:bookmarkEnd w:id="18"/>
+    </w:p>
+    <w:p>
+      <w:r>
+        <w:t>Open S</w:t>
+      </w:r>
+      <w:r>
+        <w:t>ource Gateway Initiate (OSGI) is worth calling out as one technology-specific approach to modular decomposition.</w:t>
+      </w:r>
+    </w:p>
+    <w:p>
+      <w:commentRangeStart w:id="19"/>
+      <w:r>
+        <w:t>MEF exists for .NET</w:t>
+      </w:r>
+      <w:commentRangeEnd w:id="19"/>
+      <w:r>
+        <w:rPr>
+          <w:rStyle w:val="CommentReference"/>
+        </w:rPr>
+        <w:commentReference w:id="19"/>
+      </w:r>
+      <w:r>
+        <w:t>.</w:t>
+      </w:r>
+    </w:p>
+    <w:p>
+      <w:r>
+        <w:t>The problem with OSGi is that it is trying to enforce things like module lifecycle management with enough support in the language it</w:t>
+      </w:r>
+      <w:r>
+        <w:t>self.</w:t>
+      </w:r>
+    </w:p>
+    <w:p>
+      <w:r>
+        <w:t>Within a process boundary, it is also much easier to fall into the trap of making modules overly coupled to each other</w:t>
+      </w:r>
+      <w:r>
+        <w:t>, causing all sorts of problems.</w:t>
+      </w:r>
+    </w:p>
+    <w:p>
+      <w:pPr>
+        <w:pStyle w:val="Heading3"/>
+      </w:pPr>
+      <w:r>
+        <w:lastRenderedPageBreak/>
+        <w:t>Erlang Approach</w:t>
+      </w:r>
+    </w:p>
+    <w:p>
+      <w:r>
+        <w:t>Modules are baked into the language runtime, which can be stopped, restarted and upgraded without issue. It even supports running more than one version of the module at a given time, allowing for more graceful module upgrading.</w:t>
+      </w:r>
+    </w:p>
+    <w:p>
+      <w:pPr>
+        <w:pStyle w:val="Quote"/>
+      </w:pPr>
+      <w:bookmarkStart w:id="20" w:name="_Toc57449710"/>
+      <w:r>
+        <w:t xml:space="preserve">Microservices - </w:t>
+      </w:r>
+      <w:r>
+        <w:t>No</w:t>
+      </w:r>
+      <w:r>
+        <w:t>t</w:t>
+      </w:r>
+      <w:r>
+        <w:t xml:space="preserve"> Silver Bullet</w:t>
+      </w:r>
+      <w:bookmarkEnd w:id="20"/>
     </w:p>
     <w:p/>
-    <w:p>
-      <w:pPr>
-        <w:pStyle w:val="Heading2"/>
-      </w:pPr>
-      <w:bookmarkStart w:id="4" w:name="_Toc56087207"/>
-      <w:r>
-        <w:t>Resilience</w:t>
-      </w:r>
-      <w:bookmarkEnd w:id="4"/>
-    </w:p>
-    <w:p>
-      <w:pPr>
-        <w:pStyle w:val="Heading2"/>
-      </w:pPr>
-      <w:bookmarkStart w:id="5" w:name="_Toc56087208"/>
-      <w:r>
-        <w:t>Scaling</w:t>
-      </w:r>
-      <w:bookmarkEnd w:id="5"/>
-    </w:p>
-    <w:p>
-      <w:pPr>
-        <w:pStyle w:val="Heading2"/>
-      </w:pPr>
-      <w:bookmarkStart w:id="6" w:name="_Toc56087209"/>
-      <w:r>
-        <w:t>Ease of Deployment</w:t>
-      </w:r>
-      <w:bookmarkEnd w:id="6"/>
-    </w:p>
-    <w:p>
-      <w:pPr>
-        <w:pStyle w:val="Heading2"/>
-      </w:pPr>
-      <w:bookmarkStart w:id="7" w:name="_Toc56087210"/>
-      <w:r>
-        <w:t>Organizational Alignment</w:t>
-      </w:r>
-      <w:bookmarkEnd w:id="7"/>
-    </w:p>
-    <w:p>
-      <w:pPr>
-        <w:pStyle w:val="Heading2"/>
-      </w:pPr>
-      <w:bookmarkStart w:id="8" w:name="_Toc56087211"/>
-      <w:r>
-        <w:t>Composability</w:t>
-      </w:r>
-      <w:bookmarkEnd w:id="8"/>
-    </w:p>
-    <w:p>
-      <w:pPr>
-        <w:pStyle w:val="Heading2"/>
-      </w:pPr>
-      <w:bookmarkStart w:id="9" w:name="_Toc56087212"/>
-      <w:r>
-        <w:t>Optimizing for Replaceability</w:t>
-      </w:r>
-      <w:bookmarkEnd w:id="9"/>
-    </w:p>
-    <w:p>
-      <w:pPr>
-        <w:pStyle w:val="Heading1"/>
-      </w:pPr>
-      <w:bookmarkStart w:id="10" w:name="_Toc56087213"/>
-      <w:r>
-        <w:t>What About Service-Oriented Architecture ?</w:t>
-      </w:r>
-      <w:bookmarkEnd w:id="10"/>
-    </w:p>
-    <w:p>
-      <w:pPr>
-        <w:pStyle w:val="Heading2"/>
-      </w:pPr>
-      <w:bookmarkStart w:id="11" w:name="_Toc56087214"/>
-      <w:r>
-        <w:t>Other Decompositional Techniques</w:t>
-      </w:r>
-      <w:bookmarkEnd w:id="11"/>
-    </w:p>
-    <w:p>
-      <w:pPr>
-        <w:pStyle w:val="Heading2"/>
-      </w:pPr>
-      <w:bookmarkStart w:id="12" w:name="_Toc56087215"/>
-      <w:r>
-        <w:t>Shared Libraries</w:t>
-      </w:r>
-      <w:bookmarkEnd w:id="12"/>
-    </w:p>
-    <w:p>
-      <w:pPr>
-        <w:pStyle w:val="Heading2"/>
-      </w:pPr>
-      <w:bookmarkStart w:id="13" w:name="_Toc56087216"/>
-      <w:r>
-        <w:t>Modules</w:t>
-      </w:r>
-      <w:bookmarkEnd w:id="13"/>
-    </w:p>
-    <w:p>
-      <w:pPr>
-        <w:pStyle w:val="Heading2"/>
-      </w:pPr>
-      <w:bookmarkStart w:id="14" w:name="_Toc56087217"/>
-      <w:r>
-        <w:t>No Silver Bullet</w:t>
-      </w:r>
-      <w:bookmarkEnd w:id="14"/>
-    </w:p>
     <w:p>
       <w:pPr>
         <w:pStyle w:val="Heading2"/>
@@ -2486,6 +3330,59 @@
 </w:document>
 </file>
 
+<file path=word/comments.xml><?xml version="1.0" encoding="utf-8"?>
+<w:comments xmlns:wpc="http://schemas.microsoft.com/office/word/2010/wordprocessingCanvas" xmlns:cx="http://schemas.microsoft.com/office/drawing/2014/chartex" xmlns:cx1="http://schemas.microsoft.com/office/drawing/2015/9/8/chartex" xmlns:cx2="http://schemas.microsoft.com/office/drawing/2015/10/21/chartex" xmlns:cx3="http://schemas.microsoft.com/office/drawing/2016/5/9/chartex" xmlns:cx4="http://schemas.microsoft.com/office/drawing/2016/5/10/chartex" xmlns:cx5="http://schemas.microsoft.com/office/drawing/2016/5/11/chartex" xmlns:cx6="http://schemas.microsoft.com/office/drawing/2016/5/12/chartex" xmlns:cx7="http://schemas.microsoft.com/office/drawing/2016/5/13/chartex" xmlns:cx8="http://schemas.microsoft.com/office/drawing/2016/5/14/chartex" xmlns:mc="http://schemas.openxmlformats.org/markup-compatibility/2006" xmlns:aink="http://schemas.microsoft.com/office/drawing/2016/ink" xmlns:am3d="http://schemas.microsoft.com/office/drawing/2017/model3d" xmlns:o="urn:schemas-microsoft-com:office:office" xmlns:r="http://schemas.openxmlformats.org/officeDocument/2006/relationships" xmlns:m="http://schemas.openxmlformats.org/officeDocument/2006/math" xmlns:v="urn:schemas-microsoft-com:vml" xmlns:wp14="http://schemas.microsoft.com/office/word/2010/wordprocessingDrawing" xmlns:wp="http://schemas.openxmlformats.org/drawingml/2006/wordprocessingDrawing" xmlns:w10="urn:schemas-microsoft-com:office:word" xmlns:w="http://schemas.openxmlformats.org/wordprocessingml/2006/main" xmlns:w14="http://schemas.microsoft.com/office/word/2010/wordml" xmlns:w15="http://schemas.microsoft.com/office/word/2012/wordml" xmlns:w16cex="http://schemas.microsoft.com/office/word/2018/wordml/cex" xmlns:w16cid="http://schemas.microsoft.com/office/word/2016/wordml/cid" xmlns:w16="http://schemas.microsoft.com/office/word/2018/wordml" xmlns:w16se="http://schemas.microsoft.com/office/word/2015/wordml/symex" xmlns:wpg="http://schemas.microsoft.com/office/word/2010/wordprocessingGroup" xmlns:wpi="http://schemas.microsoft.com/office/word/2010/wordprocessingInk" xmlns:wne="http://schemas.microsoft.com/office/word/2006/wordml" xmlns:wps="http://schemas.microsoft.com/office/word/2010/wordprocessingShape" mc:Ignorable="w14 w15 w16se w16cid w16 w16cex wp14">
+  <w:comment w:id="19" w:author="Aditya Kumar" w:date="2020-11-28T11:06:00Z" w:initials="AK">
+    <w:p>
+      <w:pPr>
+        <w:pStyle w:val="CommentText"/>
+      </w:pPr>
+      <w:r>
+        <w:rPr>
+          <w:rStyle w:val="CommentReference"/>
+        </w:rPr>
+        <w:annotationRef/>
+      </w:r>
+      <w:r>
+        <w:t>MEF or Managed Extensibility Framework, is built upon “Inversion of Control”</w:t>
+      </w:r>
+      <w:r>
+        <w:t>, and OSGi is not.</w:t>
+      </w:r>
+    </w:p>
+    <w:p>
+      <w:pPr>
+        <w:pStyle w:val="CommentText"/>
+      </w:pPr>
+      <w:r>
+        <w:t xml:space="preserve">Prism ~ OSGi </w:t>
+      </w:r>
+      <w:r>
+        <w:t>closest thing in .NET.</w:t>
+      </w:r>
+    </w:p>
+  </w:comment>
+</w:comments>
+</file>
+
+<file path=word/commentsExtended.xml><?xml version="1.0" encoding="utf-8"?>
+<w15:commentsEx xmlns:wpc="http://schemas.microsoft.com/office/word/2010/wordprocessingCanvas" xmlns:cx="http://schemas.microsoft.com/office/drawing/2014/chartex" xmlns:cx1="http://schemas.microsoft.com/office/drawing/2015/9/8/chartex" xmlns:cx2="http://schemas.microsoft.com/office/drawing/2015/10/21/chartex" xmlns:cx3="http://schemas.microsoft.com/office/drawing/2016/5/9/chartex" xmlns:cx4="http://schemas.microsoft.com/office/drawing/2016/5/10/chartex" xmlns:cx5="http://schemas.microsoft.com/office/drawing/2016/5/11/chartex" xmlns:cx6="http://schemas.microsoft.com/office/drawing/2016/5/12/chartex" xmlns:cx7="http://schemas.microsoft.com/office/drawing/2016/5/13/chartex" xmlns:cx8="http://schemas.microsoft.com/office/drawing/2016/5/14/chartex" xmlns:mc="http://schemas.openxmlformats.org/markup-compatibility/2006" xmlns:aink="http://schemas.microsoft.com/office/drawing/2016/ink" xmlns:am3d="http://schemas.microsoft.com/office/drawing/2017/model3d" xmlns:o="urn:schemas-microsoft-com:office:office" xmlns:r="http://schemas.openxmlformats.org/officeDocument/2006/relationships" xmlns:m="http://schemas.openxmlformats.org/officeDocument/2006/math" xmlns:v="urn:schemas-microsoft-com:vml" xmlns:wp14="http://schemas.microsoft.com/office/word/2010/wordprocessingDrawing" xmlns:wp="http://schemas.openxmlformats.org/drawingml/2006/wordprocessingDrawing" xmlns:w10="urn:schemas-microsoft-com:office:word" xmlns:w="http://schemas.openxmlformats.org/wordprocessingml/2006/main" xmlns:w14="http://schemas.microsoft.com/office/word/2010/wordml" xmlns:w15="http://schemas.microsoft.com/office/word/2012/wordml" xmlns:w16cex="http://schemas.microsoft.com/office/word/2018/wordml/cex" xmlns:w16cid="http://schemas.microsoft.com/office/word/2016/wordml/cid" xmlns:w16="http://schemas.microsoft.com/office/word/2018/wordml" xmlns:w16se="http://schemas.microsoft.com/office/word/2015/wordml/symex" xmlns:wpg="http://schemas.microsoft.com/office/word/2010/wordprocessingGroup" xmlns:wpi="http://schemas.microsoft.com/office/word/2010/wordprocessingInk" xmlns:wne="http://schemas.microsoft.com/office/word/2006/wordml" xmlns:wps="http://schemas.microsoft.com/office/word/2010/wordprocessingShape" mc:Ignorable="w14 w15 w16se w16cid w16 w16cex wp14">
+  <w15:commentEx w15:paraId="69D7EC6A" w15:done="0"/>
+</w15:commentsEx>
+</file>
+
+<file path=word/commentsExtensible.xml><?xml version="1.0" encoding="utf-8"?>
+<w16cex:commentsExtensible xmlns:wpc="http://schemas.microsoft.com/office/word/2010/wordprocessingCanvas" xmlns:cx="http://schemas.microsoft.com/office/drawing/2014/chartex" xmlns:cx1="http://schemas.microsoft.com/office/drawing/2015/9/8/chartex" xmlns:cx2="http://schemas.microsoft.com/office/drawing/2015/10/21/chartex" xmlns:cx3="http://schemas.microsoft.com/office/drawing/2016/5/9/chartex" xmlns:cx4="http://schemas.microsoft.com/office/drawing/2016/5/10/chartex" xmlns:cx5="http://schemas.microsoft.com/office/drawing/2016/5/11/chartex" xmlns:cx6="http://schemas.microsoft.com/office/drawing/2016/5/12/chartex" xmlns:cx7="http://schemas.microsoft.com/office/drawing/2016/5/13/chartex" xmlns:cx8="http://schemas.microsoft.com/office/drawing/2016/5/14/chartex" xmlns:mc="http://schemas.openxmlformats.org/markup-compatibility/2006" xmlns:aink="http://schemas.microsoft.com/office/drawing/2016/ink" xmlns:am3d="http://schemas.microsoft.com/office/drawing/2017/model3d" xmlns:o="urn:schemas-microsoft-com:office:office" xmlns:r="http://schemas.openxmlformats.org/officeDocument/2006/relationships" xmlns:m="http://schemas.openxmlformats.org/officeDocument/2006/math" xmlns:v="urn:schemas-microsoft-com:vml" xmlns:wp14="http://schemas.microsoft.com/office/word/2010/wordprocessingDrawing" xmlns:wp="http://schemas.openxmlformats.org/drawingml/2006/wordprocessingDrawing" xmlns:w10="urn:schemas-microsoft-com:office:word" xmlns:w="http://schemas.openxmlformats.org/wordprocessingml/2006/main" xmlns:w14="http://schemas.microsoft.com/office/word/2010/wordml" xmlns:w15="http://schemas.microsoft.com/office/word/2012/wordml" xmlns:w16cex="http://schemas.microsoft.com/office/word/2018/wordml/cex" xmlns:w16cid="http://schemas.microsoft.com/office/word/2016/wordml/cid" xmlns:w16="http://schemas.microsoft.com/office/word/2018/wordml" xmlns:w16se="http://schemas.microsoft.com/office/word/2015/wordml/symex" xmlns:wpg="http://schemas.microsoft.com/office/word/2010/wordprocessingGroup" xmlns:wpi="http://schemas.microsoft.com/office/word/2010/wordprocessingInk" xmlns:wne="http://schemas.microsoft.com/office/word/2006/wordml" xmlns:wps="http://schemas.microsoft.com/office/word/2010/wordprocessingShape" mc:Ignorable="w14 w15 w16se w16cid w16 w16cex wp14">
+  <w16cex:commentExtensible w16cex:durableId="236CAD9D" w16cex:dateUtc="2020-11-28T05:36:00Z"/>
+</w16cex:commentsExtensible>
+</file>
+
+<file path=word/commentsIds.xml><?xml version="1.0" encoding="utf-8"?>
+<w16cid:commentsIds xmlns:wpc="http://schemas.microsoft.com/office/word/2010/wordprocessingCanvas" xmlns:cx="http://schemas.microsoft.com/office/drawing/2014/chartex" xmlns:cx1="http://schemas.microsoft.com/office/drawing/2015/9/8/chartex" xmlns:cx2="http://schemas.microsoft.com/office/drawing/2015/10/21/chartex" xmlns:cx3="http://schemas.microsoft.com/office/drawing/2016/5/9/chartex" xmlns:cx4="http://schemas.microsoft.com/office/drawing/2016/5/10/chartex" xmlns:cx5="http://schemas.microsoft.com/office/drawing/2016/5/11/chartex" xmlns:cx6="http://schemas.microsoft.com/office/drawing/2016/5/12/chartex" xmlns:cx7="http://schemas.microsoft.com/office/drawing/2016/5/13/chartex" xmlns:cx8="http://schemas.microsoft.com/office/drawing/2016/5/14/chartex" xmlns:mc="http://schemas.openxmlformats.org/markup-compatibility/2006" xmlns:aink="http://schemas.microsoft.com/office/drawing/2016/ink" xmlns:am3d="http://schemas.microsoft.com/office/drawing/2017/model3d" xmlns:o="urn:schemas-microsoft-com:office:office" xmlns:r="http://schemas.openxmlformats.org/officeDocument/2006/relationships" xmlns:m="http://schemas.openxmlformats.org/officeDocument/2006/math" xmlns:v="urn:schemas-microsoft-com:vml" xmlns:wp14="http://schemas.microsoft.com/office/word/2010/wordprocessingDrawing" xmlns:wp="http://schemas.openxmlformats.org/drawingml/2006/wordprocessingDrawing" xmlns:w10="urn:schemas-microsoft-com:office:word" xmlns:w="http://schemas.openxmlformats.org/wordprocessingml/2006/main" xmlns:w14="http://schemas.microsoft.com/office/word/2010/wordml" xmlns:w15="http://schemas.microsoft.com/office/word/2012/wordml" xmlns:w16cex="http://schemas.microsoft.com/office/word/2018/wordml/cex" xmlns:w16cid="http://schemas.microsoft.com/office/word/2016/wordml/cid" xmlns:w16="http://schemas.microsoft.com/office/word/2018/wordml" xmlns:w16se="http://schemas.microsoft.com/office/word/2015/wordml/symex" xmlns:wpg="http://schemas.microsoft.com/office/word/2010/wordprocessingGroup" xmlns:wpi="http://schemas.microsoft.com/office/word/2010/wordprocessingInk" xmlns:wne="http://schemas.microsoft.com/office/word/2006/wordml" xmlns:wps="http://schemas.microsoft.com/office/word/2010/wordprocessingShape" mc:Ignorable="w14 w15 w16se w16cid w16 w16cex wp14">
+  <w16cid:commentId w16cid:paraId="69D7EC6A" w16cid:durableId="236CAD9D"/>
+</w16cid:commentsIds>
+</file>
+
 <file path=word/numbering.xml><?xml version="1.0" encoding="utf-8"?>
 <w:numbering xmlns:wpc="http://schemas.microsoft.com/office/word/2010/wordprocessingCanvas" xmlns:cx="http://schemas.microsoft.com/office/drawing/2014/chartex" xmlns:cx1="http://schemas.microsoft.com/office/drawing/2015/9/8/chartex" xmlns:cx2="http://schemas.microsoft.com/office/drawing/2015/10/21/chartex" xmlns:cx3="http://schemas.microsoft.com/office/drawing/2016/5/9/chartex" xmlns:cx4="http://schemas.microsoft.com/office/drawing/2016/5/10/chartex" xmlns:cx5="http://schemas.microsoft.com/office/drawing/2016/5/11/chartex" xmlns:cx6="http://schemas.microsoft.com/office/drawing/2016/5/12/chartex" xmlns:cx7="http://schemas.microsoft.com/office/drawing/2016/5/13/chartex" xmlns:cx8="http://schemas.microsoft.com/office/drawing/2016/5/14/chartex" xmlns:mc="http://schemas.openxmlformats.org/markup-compatibility/2006" xmlns:aink="http://schemas.microsoft.com/office/drawing/2016/ink" xmlns:am3d="http://schemas.microsoft.com/office/drawing/2017/model3d" xmlns:o="urn:schemas-microsoft-com:office:office" xmlns:r="http://schemas.openxmlformats.org/officeDocument/2006/relationships" xmlns:m="http://schemas.openxmlformats.org/officeDocument/2006/math" xmlns:v="urn:schemas-microsoft-com:vml" xmlns:wp14="http://schemas.microsoft.com/office/word/2010/wordprocessingDrawing" xmlns:wp="http://schemas.openxmlformats.org/drawingml/2006/wordprocessingDrawing" xmlns:w10="urn:schemas-microsoft-com:office:word" xmlns:w="http://schemas.openxmlformats.org/wordprocessingml/2006/main" xmlns:w14="http://schemas.microsoft.com/office/word/2010/wordml" xmlns:w15="http://schemas.microsoft.com/office/word/2012/wordml" xmlns:w16cex="http://schemas.microsoft.com/office/word/2018/wordml/cex" xmlns:w16cid="http://schemas.microsoft.com/office/word/2016/wordml/cid" xmlns:w16="http://schemas.microsoft.com/office/word/2018/wordml" xmlns:w16se="http://schemas.microsoft.com/office/word/2015/wordml/symex" xmlns:wpg="http://schemas.microsoft.com/office/word/2010/wordprocessingGroup" xmlns:wpi="http://schemas.microsoft.com/office/word/2010/wordprocessingInk" xmlns:wne="http://schemas.microsoft.com/office/word/2006/wordml" xmlns:wps="http://schemas.microsoft.com/office/word/2010/wordprocessingShape" mc:Ignorable="w14 w15 w16se w16cid w16 w16cex wp14">
   <w:abstractNum w:abstractNumId="0" w15:restartNumberingAfterBreak="0">
@@ -2666,13 +3563,299 @@
       </w:pPr>
     </w:lvl>
   </w:abstractNum>
+  <w:abstractNum w:abstractNumId="2" w15:restartNumberingAfterBreak="0">
+    <w:nsid w:val="5BE11DDA"/>
+    <w:multiLevelType w:val="hybridMultilevel"/>
+    <w:tmpl w:val="4EC2DEFA"/>
+    <w:lvl w:ilvl="0" w:tplc="F9443D76">
+      <w:start w:val="1"/>
+      <w:numFmt w:val="lowerLetter"/>
+      <w:lvlText w:val="%1)"/>
+      <w:lvlJc w:val="left"/>
+      <w:pPr>
+        <w:ind w:left="720" w:hanging="360"/>
+      </w:pPr>
+      <w:rPr>
+        <w:rFonts w:asciiTheme="minorHAnsi" w:eastAsiaTheme="minorHAnsi" w:hAnsiTheme="minorHAnsi" w:cstheme="minorBidi" w:hint="default"/>
+        <w:color w:val="auto"/>
+        <w:sz w:val="22"/>
+      </w:rPr>
+    </w:lvl>
+    <w:lvl w:ilvl="1" w:tplc="40090019" w:tentative="1">
+      <w:start w:val="1"/>
+      <w:numFmt w:val="lowerLetter"/>
+      <w:lvlText w:val="%2."/>
+      <w:lvlJc w:val="left"/>
+      <w:pPr>
+        <w:ind w:left="1440" w:hanging="360"/>
+      </w:pPr>
+    </w:lvl>
+    <w:lvl w:ilvl="2" w:tplc="4009001B" w:tentative="1">
+      <w:start w:val="1"/>
+      <w:numFmt w:val="lowerRoman"/>
+      <w:lvlText w:val="%3."/>
+      <w:lvlJc w:val="right"/>
+      <w:pPr>
+        <w:ind w:left="2160" w:hanging="180"/>
+      </w:pPr>
+    </w:lvl>
+    <w:lvl w:ilvl="3" w:tplc="4009000F" w:tentative="1">
+      <w:start w:val="1"/>
+      <w:numFmt w:val="decimal"/>
+      <w:lvlText w:val="%4."/>
+      <w:lvlJc w:val="left"/>
+      <w:pPr>
+        <w:ind w:left="2880" w:hanging="360"/>
+      </w:pPr>
+    </w:lvl>
+    <w:lvl w:ilvl="4" w:tplc="40090019" w:tentative="1">
+      <w:start w:val="1"/>
+      <w:numFmt w:val="lowerLetter"/>
+      <w:lvlText w:val="%5."/>
+      <w:lvlJc w:val="left"/>
+      <w:pPr>
+        <w:ind w:left="3600" w:hanging="360"/>
+      </w:pPr>
+    </w:lvl>
+    <w:lvl w:ilvl="5" w:tplc="4009001B" w:tentative="1">
+      <w:start w:val="1"/>
+      <w:numFmt w:val="lowerRoman"/>
+      <w:lvlText w:val="%6."/>
+      <w:lvlJc w:val="right"/>
+      <w:pPr>
+        <w:ind w:left="4320" w:hanging="180"/>
+      </w:pPr>
+    </w:lvl>
+    <w:lvl w:ilvl="6" w:tplc="4009000F" w:tentative="1">
+      <w:start w:val="1"/>
+      <w:numFmt w:val="decimal"/>
+      <w:lvlText w:val="%7."/>
+      <w:lvlJc w:val="left"/>
+      <w:pPr>
+        <w:ind w:left="5040" w:hanging="360"/>
+      </w:pPr>
+    </w:lvl>
+    <w:lvl w:ilvl="7" w:tplc="40090019" w:tentative="1">
+      <w:start w:val="1"/>
+      <w:numFmt w:val="lowerLetter"/>
+      <w:lvlText w:val="%8."/>
+      <w:lvlJc w:val="left"/>
+      <w:pPr>
+        <w:ind w:left="5760" w:hanging="360"/>
+      </w:pPr>
+    </w:lvl>
+    <w:lvl w:ilvl="8" w:tplc="4009001B" w:tentative="1">
+      <w:start w:val="1"/>
+      <w:numFmt w:val="lowerRoman"/>
+      <w:lvlText w:val="%9."/>
+      <w:lvlJc w:val="right"/>
+      <w:pPr>
+        <w:ind w:left="6480" w:hanging="180"/>
+      </w:pPr>
+    </w:lvl>
+  </w:abstractNum>
+  <w:abstractNum w:abstractNumId="3" w15:restartNumberingAfterBreak="0">
+    <w:nsid w:val="67613D66"/>
+    <w:multiLevelType w:val="hybridMultilevel"/>
+    <w:tmpl w:val="1E68CA08"/>
+    <w:lvl w:ilvl="0" w:tplc="4009000F">
+      <w:start w:val="1"/>
+      <w:numFmt w:val="decimal"/>
+      <w:lvlText w:val="%1."/>
+      <w:lvlJc w:val="left"/>
+      <w:pPr>
+        <w:ind w:left="720" w:hanging="360"/>
+      </w:pPr>
+      <w:rPr>
+        <w:rFonts w:hint="default"/>
+      </w:rPr>
+    </w:lvl>
+    <w:lvl w:ilvl="1" w:tplc="40090019" w:tentative="1">
+      <w:start w:val="1"/>
+      <w:numFmt w:val="lowerLetter"/>
+      <w:lvlText w:val="%2."/>
+      <w:lvlJc w:val="left"/>
+      <w:pPr>
+        <w:ind w:left="1440" w:hanging="360"/>
+      </w:pPr>
+    </w:lvl>
+    <w:lvl w:ilvl="2" w:tplc="4009001B" w:tentative="1">
+      <w:start w:val="1"/>
+      <w:numFmt w:val="lowerRoman"/>
+      <w:lvlText w:val="%3."/>
+      <w:lvlJc w:val="right"/>
+      <w:pPr>
+        <w:ind w:left="2160" w:hanging="180"/>
+      </w:pPr>
+    </w:lvl>
+    <w:lvl w:ilvl="3" w:tplc="4009000F" w:tentative="1">
+      <w:start w:val="1"/>
+      <w:numFmt w:val="decimal"/>
+      <w:lvlText w:val="%4."/>
+      <w:lvlJc w:val="left"/>
+      <w:pPr>
+        <w:ind w:left="2880" w:hanging="360"/>
+      </w:pPr>
+    </w:lvl>
+    <w:lvl w:ilvl="4" w:tplc="40090019" w:tentative="1">
+      <w:start w:val="1"/>
+      <w:numFmt w:val="lowerLetter"/>
+      <w:lvlText w:val="%5."/>
+      <w:lvlJc w:val="left"/>
+      <w:pPr>
+        <w:ind w:left="3600" w:hanging="360"/>
+      </w:pPr>
+    </w:lvl>
+    <w:lvl w:ilvl="5" w:tplc="4009001B" w:tentative="1">
+      <w:start w:val="1"/>
+      <w:numFmt w:val="lowerRoman"/>
+      <w:lvlText w:val="%6."/>
+      <w:lvlJc w:val="right"/>
+      <w:pPr>
+        <w:ind w:left="4320" w:hanging="180"/>
+      </w:pPr>
+    </w:lvl>
+    <w:lvl w:ilvl="6" w:tplc="4009000F" w:tentative="1">
+      <w:start w:val="1"/>
+      <w:numFmt w:val="decimal"/>
+      <w:lvlText w:val="%7."/>
+      <w:lvlJc w:val="left"/>
+      <w:pPr>
+        <w:ind w:left="5040" w:hanging="360"/>
+      </w:pPr>
+    </w:lvl>
+    <w:lvl w:ilvl="7" w:tplc="40090019" w:tentative="1">
+      <w:start w:val="1"/>
+      <w:numFmt w:val="lowerLetter"/>
+      <w:lvlText w:val="%8."/>
+      <w:lvlJc w:val="left"/>
+      <w:pPr>
+        <w:ind w:left="5760" w:hanging="360"/>
+      </w:pPr>
+    </w:lvl>
+    <w:lvl w:ilvl="8" w:tplc="4009001B" w:tentative="1">
+      <w:start w:val="1"/>
+      <w:numFmt w:val="lowerRoman"/>
+      <w:lvlText w:val="%9."/>
+      <w:lvlJc w:val="right"/>
+      <w:pPr>
+        <w:ind w:left="6480" w:hanging="180"/>
+      </w:pPr>
+    </w:lvl>
+  </w:abstractNum>
+  <w:abstractNum w:abstractNumId="4" w15:restartNumberingAfterBreak="0">
+    <w:nsid w:val="76531160"/>
+    <w:multiLevelType w:val="hybridMultilevel"/>
+    <w:tmpl w:val="19AC5422"/>
+    <w:lvl w:ilvl="0" w:tplc="40090017">
+      <w:start w:val="1"/>
+      <w:numFmt w:val="lowerLetter"/>
+      <w:lvlText w:val="%1)"/>
+      <w:lvlJc w:val="left"/>
+      <w:pPr>
+        <w:ind w:left="720" w:hanging="360"/>
+      </w:pPr>
+      <w:rPr>
+        <w:rFonts w:hint="default"/>
+      </w:rPr>
+    </w:lvl>
+    <w:lvl w:ilvl="1" w:tplc="40090019" w:tentative="1">
+      <w:start w:val="1"/>
+      <w:numFmt w:val="lowerLetter"/>
+      <w:lvlText w:val="%2."/>
+      <w:lvlJc w:val="left"/>
+      <w:pPr>
+        <w:ind w:left="1440" w:hanging="360"/>
+      </w:pPr>
+    </w:lvl>
+    <w:lvl w:ilvl="2" w:tplc="4009001B" w:tentative="1">
+      <w:start w:val="1"/>
+      <w:numFmt w:val="lowerRoman"/>
+      <w:lvlText w:val="%3."/>
+      <w:lvlJc w:val="right"/>
+      <w:pPr>
+        <w:ind w:left="2160" w:hanging="180"/>
+      </w:pPr>
+    </w:lvl>
+    <w:lvl w:ilvl="3" w:tplc="4009000F" w:tentative="1">
+      <w:start w:val="1"/>
+      <w:numFmt w:val="decimal"/>
+      <w:lvlText w:val="%4."/>
+      <w:lvlJc w:val="left"/>
+      <w:pPr>
+        <w:ind w:left="2880" w:hanging="360"/>
+      </w:pPr>
+    </w:lvl>
+    <w:lvl w:ilvl="4" w:tplc="40090019" w:tentative="1">
+      <w:start w:val="1"/>
+      <w:numFmt w:val="lowerLetter"/>
+      <w:lvlText w:val="%5."/>
+      <w:lvlJc w:val="left"/>
+      <w:pPr>
+        <w:ind w:left="3600" w:hanging="360"/>
+      </w:pPr>
+    </w:lvl>
+    <w:lvl w:ilvl="5" w:tplc="4009001B" w:tentative="1">
+      <w:start w:val="1"/>
+      <w:numFmt w:val="lowerRoman"/>
+      <w:lvlText w:val="%6."/>
+      <w:lvlJc w:val="right"/>
+      <w:pPr>
+        <w:ind w:left="4320" w:hanging="180"/>
+      </w:pPr>
+    </w:lvl>
+    <w:lvl w:ilvl="6" w:tplc="4009000F" w:tentative="1">
+      <w:start w:val="1"/>
+      <w:numFmt w:val="decimal"/>
+      <w:lvlText w:val="%7."/>
+      <w:lvlJc w:val="left"/>
+      <w:pPr>
+        <w:ind w:left="5040" w:hanging="360"/>
+      </w:pPr>
+    </w:lvl>
+    <w:lvl w:ilvl="7" w:tplc="40090019" w:tentative="1">
+      <w:start w:val="1"/>
+      <w:numFmt w:val="lowerLetter"/>
+      <w:lvlText w:val="%8."/>
+      <w:lvlJc w:val="left"/>
+      <w:pPr>
+        <w:ind w:left="5760" w:hanging="360"/>
+      </w:pPr>
+    </w:lvl>
+    <w:lvl w:ilvl="8" w:tplc="4009001B" w:tentative="1">
+      <w:start w:val="1"/>
+      <w:numFmt w:val="lowerRoman"/>
+      <w:lvlText w:val="%9."/>
+      <w:lvlJc w:val="right"/>
+      <w:pPr>
+        <w:ind w:left="6480" w:hanging="180"/>
+      </w:pPr>
+    </w:lvl>
+  </w:abstractNum>
   <w:num w:numId="1">
     <w:abstractNumId w:val="1"/>
   </w:num>
   <w:num w:numId="2">
     <w:abstractNumId w:val="0"/>
   </w:num>
+  <w:num w:numId="3">
+    <w:abstractNumId w:val="3"/>
+  </w:num>
+  <w:num w:numId="4">
+    <w:abstractNumId w:val="2"/>
+  </w:num>
+  <w:num w:numId="5">
+    <w:abstractNumId w:val="4"/>
+  </w:num>
 </w:numbering>
+</file>
+
+<file path=word/people.xml><?xml version="1.0" encoding="utf-8"?>
+<w15:people xmlns:wpc="http://schemas.microsoft.com/office/word/2010/wordprocessingCanvas" xmlns:cx="http://schemas.microsoft.com/office/drawing/2014/chartex" xmlns:cx1="http://schemas.microsoft.com/office/drawing/2015/9/8/chartex" xmlns:cx2="http://schemas.microsoft.com/office/drawing/2015/10/21/chartex" xmlns:cx3="http://schemas.microsoft.com/office/drawing/2016/5/9/chartex" xmlns:cx4="http://schemas.microsoft.com/office/drawing/2016/5/10/chartex" xmlns:cx5="http://schemas.microsoft.com/office/drawing/2016/5/11/chartex" xmlns:cx6="http://schemas.microsoft.com/office/drawing/2016/5/12/chartex" xmlns:cx7="http://schemas.microsoft.com/office/drawing/2016/5/13/chartex" xmlns:cx8="http://schemas.microsoft.com/office/drawing/2016/5/14/chartex" xmlns:mc="http://schemas.openxmlformats.org/markup-compatibility/2006" xmlns:aink="http://schemas.microsoft.com/office/drawing/2016/ink" xmlns:am3d="http://schemas.microsoft.com/office/drawing/2017/model3d" xmlns:o="urn:schemas-microsoft-com:office:office" xmlns:r="http://schemas.openxmlformats.org/officeDocument/2006/relationships" xmlns:m="http://schemas.openxmlformats.org/officeDocument/2006/math" xmlns:v="urn:schemas-microsoft-com:vml" xmlns:wp14="http://schemas.microsoft.com/office/word/2010/wordprocessingDrawing" xmlns:wp="http://schemas.openxmlformats.org/drawingml/2006/wordprocessingDrawing" xmlns:w10="urn:schemas-microsoft-com:office:word" xmlns:w="http://schemas.openxmlformats.org/wordprocessingml/2006/main" xmlns:w14="http://schemas.microsoft.com/office/word/2010/wordml" xmlns:w15="http://schemas.microsoft.com/office/word/2012/wordml" xmlns:w16cex="http://schemas.microsoft.com/office/word/2018/wordml/cex" xmlns:w16cid="http://schemas.microsoft.com/office/word/2016/wordml/cid" xmlns:w16="http://schemas.microsoft.com/office/word/2018/wordml" xmlns:w16se="http://schemas.microsoft.com/office/word/2015/wordml/symex" xmlns:wpg="http://schemas.microsoft.com/office/word/2010/wordprocessingGroup" xmlns:wpi="http://schemas.microsoft.com/office/word/2010/wordprocessingInk" xmlns:wne="http://schemas.microsoft.com/office/word/2006/wordml" xmlns:wps="http://schemas.microsoft.com/office/word/2010/wordprocessingShape" mc:Ignorable="w14 w15 w16se w16cid w16 w16cex wp14">
+  <w15:person w15:author="Aditya Kumar">
+    <w15:presenceInfo w15:providerId="None" w15:userId="Aditya Kumar"/>
+  </w15:person>
+</w15:people>
 </file>
 
 <file path=word/styles.xml><?xml version="1.0" encoding="utf-8"?>
@@ -3117,6 +4300,28 @@
       <w:szCs w:val="26"/>
     </w:rPr>
   </w:style>
+  <w:style w:type="paragraph" w:styleId="Heading3">
+    <w:name w:val="heading 3"/>
+    <w:basedOn w:val="Normal"/>
+    <w:next w:val="Normal"/>
+    <w:link w:val="Heading3Char"/>
+    <w:uiPriority w:val="9"/>
+    <w:unhideWhenUsed/>
+    <w:qFormat/>
+    <w:rsid w:val="001310F5"/>
+    <w:pPr>
+      <w:keepNext/>
+      <w:keepLines/>
+      <w:spacing w:before="40" w:after="0"/>
+      <w:outlineLvl w:val="2"/>
+    </w:pPr>
+    <w:rPr>
+      <w:rFonts w:asciiTheme="majorHAnsi" w:eastAsiaTheme="majorEastAsia" w:hAnsiTheme="majorHAnsi" w:cstheme="majorBidi"/>
+      <w:color w:val="1F3763" w:themeColor="accent1" w:themeShade="7F"/>
+      <w:sz w:val="24"/>
+      <w:szCs w:val="24"/>
+    </w:rPr>
+  </w:style>
   <w:style w:type="character" w:default="1" w:styleId="DefaultParagraphFont">
     <w:name w:val="Default Paragraph Font"/>
     <w:uiPriority w:val="1"/>
@@ -3315,6 +4520,117 @@
         <w:insideV w:val="single" w:sz="4" w:space="0" w:color="auto"/>
       </w:tblBorders>
     </w:tblPr>
+  </w:style>
+  <w:style w:type="character" w:customStyle="1" w:styleId="Heading3Char">
+    <w:name w:val="Heading 3 Char"/>
+    <w:basedOn w:val="DefaultParagraphFont"/>
+    <w:link w:val="Heading3"/>
+    <w:uiPriority w:val="9"/>
+    <w:rsid w:val="001310F5"/>
+    <w:rPr>
+      <w:rFonts w:asciiTheme="majorHAnsi" w:eastAsiaTheme="majorEastAsia" w:hAnsiTheme="majorHAnsi" w:cstheme="majorBidi"/>
+      <w:color w:val="1F3763" w:themeColor="accent1" w:themeShade="7F"/>
+      <w:sz w:val="24"/>
+      <w:szCs w:val="24"/>
+    </w:rPr>
+  </w:style>
+  <w:style w:type="character" w:styleId="CommentReference">
+    <w:name w:val="annotation reference"/>
+    <w:basedOn w:val="DefaultParagraphFont"/>
+    <w:uiPriority w:val="99"/>
+    <w:semiHidden/>
+    <w:unhideWhenUsed/>
+    <w:rsid w:val="00987501"/>
+    <w:rPr>
+      <w:sz w:val="16"/>
+      <w:szCs w:val="16"/>
+    </w:rPr>
+  </w:style>
+  <w:style w:type="paragraph" w:styleId="CommentText">
+    <w:name w:val="annotation text"/>
+    <w:basedOn w:val="Normal"/>
+    <w:link w:val="CommentTextChar"/>
+    <w:uiPriority w:val="99"/>
+    <w:semiHidden/>
+    <w:unhideWhenUsed/>
+    <w:rsid w:val="00987501"/>
+    <w:pPr>
+      <w:spacing w:line="240" w:lineRule="auto"/>
+    </w:pPr>
+    <w:rPr>
+      <w:sz w:val="20"/>
+      <w:szCs w:val="20"/>
+    </w:rPr>
+  </w:style>
+  <w:style w:type="character" w:customStyle="1" w:styleId="CommentTextChar">
+    <w:name w:val="Comment Text Char"/>
+    <w:basedOn w:val="DefaultParagraphFont"/>
+    <w:link w:val="CommentText"/>
+    <w:uiPriority w:val="99"/>
+    <w:semiHidden/>
+    <w:rsid w:val="00987501"/>
+    <w:rPr>
+      <w:sz w:val="20"/>
+      <w:szCs w:val="20"/>
+    </w:rPr>
+  </w:style>
+  <w:style w:type="paragraph" w:styleId="CommentSubject">
+    <w:name w:val="annotation subject"/>
+    <w:basedOn w:val="CommentText"/>
+    <w:next w:val="CommentText"/>
+    <w:link w:val="CommentSubjectChar"/>
+    <w:uiPriority w:val="99"/>
+    <w:semiHidden/>
+    <w:unhideWhenUsed/>
+    <w:rsid w:val="00987501"/>
+    <w:rPr>
+      <w:b/>
+      <w:bCs/>
+    </w:rPr>
+  </w:style>
+  <w:style w:type="character" w:customStyle="1" w:styleId="CommentSubjectChar">
+    <w:name w:val="Comment Subject Char"/>
+    <w:basedOn w:val="CommentTextChar"/>
+    <w:link w:val="CommentSubject"/>
+    <w:uiPriority w:val="99"/>
+    <w:semiHidden/>
+    <w:rsid w:val="00987501"/>
+    <w:rPr>
+      <w:b/>
+      <w:bCs/>
+      <w:sz w:val="20"/>
+      <w:szCs w:val="20"/>
+    </w:rPr>
+  </w:style>
+  <w:style w:type="paragraph" w:styleId="BalloonText">
+    <w:name w:val="Balloon Text"/>
+    <w:basedOn w:val="Normal"/>
+    <w:link w:val="BalloonTextChar"/>
+    <w:uiPriority w:val="99"/>
+    <w:semiHidden/>
+    <w:unhideWhenUsed/>
+    <w:rsid w:val="00987501"/>
+    <w:pPr>
+      <w:spacing w:after="0" w:line="240" w:lineRule="auto"/>
+    </w:pPr>
+    <w:rPr>
+      <w:rFonts w:ascii="Segoe UI" w:hAnsi="Segoe UI" w:cs="Segoe UI"/>
+      <w:sz w:val="18"/>
+      <w:szCs w:val="18"/>
+    </w:rPr>
+  </w:style>
+  <w:style w:type="character" w:customStyle="1" w:styleId="BalloonTextChar">
+    <w:name w:val="Balloon Text Char"/>
+    <w:basedOn w:val="DefaultParagraphFont"/>
+    <w:link w:val="BalloonText"/>
+    <w:uiPriority w:val="99"/>
+    <w:semiHidden/>
+    <w:rsid w:val="00987501"/>
+    <w:rPr>
+      <w:rFonts w:ascii="Segoe UI" w:hAnsi="Segoe UI" w:cs="Segoe UI"/>
+      <w:sz w:val="18"/>
+      <w:szCs w:val="18"/>
+    </w:rPr>
   </w:style>
 </w:styles>
 </file>

</xml_diff>